<commit_message>
archivo final sprint 1 y archivo en pdf
</commit_message>
<xml_diff>
--- a/Sprint 1/Formato_Sprint_V1.docx
+++ b/Sprint 1/Formato_Sprint_V1.docx
@@ -309,22 +309,61 @@
               <w:t>Rol</w:t>
             </w:r>
           </w:p>
+        </w:tc>
+        <w:tc>
+          <w:tcPr>
+            <w:tcW w:w="6139" w:type="dxa"/>
+          </w:tcPr>
           <w:p>
             <w:pPr>
               <w:jc w:val="center"/>
+              <w:rPr>
+                <w:rFonts w:asciiTheme="minorHAnsi" w:hAnsiTheme="minorHAnsi" w:cstheme="minorBidi"/>
+              </w:rPr>
+            </w:pPr>
+            <w:r>
+              <w:rPr>
+                <w:rFonts w:asciiTheme="minorHAnsi" w:hAnsiTheme="minorHAnsi" w:cstheme="minorBidi"/>
+              </w:rPr>
+              <w:t>Nombre</w:t>
+            </w:r>
+          </w:p>
+        </w:tc>
+      </w:tr>
+      <w:tr>
+        <w:trPr>
+          <w:jc w:val="center"/>
+        </w:trPr>
+        <w:tc>
+          <w:tcPr>
+            <w:tcW w:w="2689" w:type="dxa"/>
+          </w:tcPr>
+          <w:p>
+            <w:pPr>
+              <w:jc w:val="center"/>
+              <w:rPr>
+                <w:rFonts w:asciiTheme="minorHAnsi" w:hAnsiTheme="minorHAnsi" w:cstheme="minorHAnsi"/>
+              </w:rPr>
+            </w:pPr>
+            <w:r>
+              <w:rPr>
+                <w:rFonts w:asciiTheme="minorHAnsi" w:hAnsiTheme="minorHAnsi" w:cstheme="minorHAnsi"/>
+              </w:rPr>
+              <w:t>Product</w:t>
+            </w:r>
+            <w:r>
               <w:rPr>
                 <w:rFonts w:asciiTheme="minorHAnsi" w:hAnsiTheme="minorHAnsi" w:cstheme="minorBidi"/>
                 <w:sz w:val="20"/>
                 <w:szCs w:val="20"/>
               </w:rPr>
-            </w:pPr>
+              <w:t xml:space="preserve"> </w:t>
+            </w:r>
             <w:r>
               <w:rPr>
                 <w:rFonts w:asciiTheme="minorHAnsi" w:hAnsiTheme="minorHAnsi" w:cstheme="minorBidi"/>
-                <w:sz w:val="20"/>
-                <w:szCs w:val="20"/>
-              </w:rPr>
-              <w:t xml:space="preserve"> Cliente</w:t>
+              </w:rPr>
+              <w:t>Owner</w:t>
             </w:r>
           </w:p>
         </w:tc>
@@ -334,73 +373,65 @@
           </w:tcPr>
           <w:p>
             <w:pPr>
+              <w:rPr>
+                <w:rFonts w:asciiTheme="minorHAnsi" w:hAnsiTheme="minorHAnsi" w:cstheme="minorBidi"/>
+              </w:rPr>
+            </w:pPr>
+            <w:r>
+              <w:rPr>
+                <w:rFonts w:ascii="Calibri" w:eastAsia="Calibri" w:hAnsi="Calibri" w:cs="Calibri"/>
+                <w:color w:val="444444"/>
+                <w:sz w:val="22"/>
+                <w:szCs w:val="22"/>
+              </w:rPr>
+              <w:t>Jhonnyer Galindez Zemanate</w:t>
+            </w:r>
+          </w:p>
+        </w:tc>
+      </w:tr>
+      <w:tr>
+        <w:trPr>
+          <w:jc w:val="center"/>
+        </w:trPr>
+        <w:tc>
+          <w:tcPr>
+            <w:tcW w:w="2689" w:type="dxa"/>
+            <w:vAlign w:val="center"/>
+          </w:tcPr>
+          <w:p>
+            <w:pPr>
               <w:jc w:val="center"/>
               <w:rPr>
+                <w:rFonts w:asciiTheme="minorHAnsi" w:hAnsiTheme="minorHAnsi" w:cstheme="minorHAnsi"/>
+              </w:rPr>
+            </w:pPr>
+            <w:r>
+              <w:rPr>
                 <w:rFonts w:asciiTheme="minorHAnsi" w:hAnsiTheme="minorHAnsi" w:cstheme="minorBidi"/>
               </w:rPr>
-            </w:pPr>
-            <w:r>
+              <w:t>Scrum Master</w:t>
+            </w:r>
+          </w:p>
+        </w:tc>
+        <w:tc>
+          <w:tcPr>
+            <w:tcW w:w="6139" w:type="dxa"/>
+          </w:tcPr>
+          <w:p>
+            <w:pPr>
               <w:rPr>
                 <w:rFonts w:asciiTheme="minorHAnsi" w:hAnsiTheme="minorHAnsi" w:cstheme="minorBidi"/>
               </w:rPr>
-              <w:t>Nombre</w:t>
-            </w:r>
-          </w:p>
-          <w:p>
-            <w:pPr>
-              <w:jc w:val="center"/>
-              <w:rPr>
-                <w:rFonts w:asciiTheme="minorHAnsi" w:hAnsiTheme="minorHAnsi" w:cstheme="minorBidi"/>
-              </w:rPr>
-            </w:pPr>
-            <w:proofErr w:type="spellStart"/>
-            <w:r>
-              <w:rPr>
-                <w:rFonts w:asciiTheme="minorHAnsi" w:hAnsiTheme="minorHAnsi" w:cstheme="minorBidi"/>
-              </w:rPr>
-              <w:t>J</w:t>
-            </w:r>
-            <w:r>
-              <w:rPr>
-                <w:rFonts w:asciiTheme="minorHAnsi" w:hAnsiTheme="minorHAnsi" w:cstheme="minorBidi"/>
-              </w:rPr>
-              <w:t>honnyer</w:t>
-            </w:r>
-            <w:proofErr w:type="spellEnd"/>
-            <w:r>
-              <w:rPr>
-                <w:rFonts w:asciiTheme="minorHAnsi" w:hAnsiTheme="minorHAnsi" w:cstheme="minorBidi"/>
-              </w:rPr>
-              <w:t xml:space="preserve"> </w:t>
-            </w:r>
-            <w:proofErr w:type="spellStart"/>
-            <w:r>
-              <w:rPr>
-                <w:rFonts w:asciiTheme="minorHAnsi" w:hAnsiTheme="minorHAnsi" w:cstheme="minorBidi"/>
-              </w:rPr>
-              <w:t>Galind</w:t>
-            </w:r>
-            <w:r>
-              <w:rPr>
-                <w:rFonts w:asciiTheme="minorHAnsi" w:hAnsiTheme="minorHAnsi" w:cstheme="minorBidi"/>
-              </w:rPr>
-              <w:t>ez</w:t>
-            </w:r>
-            <w:proofErr w:type="spellEnd"/>
-            <w:r>
-              <w:rPr>
-                <w:rFonts w:asciiTheme="minorHAnsi" w:hAnsiTheme="minorHAnsi" w:cstheme="minorBidi"/>
-              </w:rPr>
-              <w:t xml:space="preserve"> </w:t>
-            </w:r>
-            <w:proofErr w:type="spellStart"/>
-            <w:r>
-              <w:rPr>
-                <w:rFonts w:asciiTheme="minorHAnsi" w:hAnsiTheme="minorHAnsi" w:cstheme="minorBidi"/>
-              </w:rPr>
-              <w:t>Zemanate</w:t>
-            </w:r>
-            <w:proofErr w:type="spellEnd"/>
+            </w:pPr>
+            <w:r>
+              <w:rPr>
+                <w:rFonts w:ascii="Calibri" w:eastAsia="Calibri" w:hAnsi="Calibri" w:cs="Calibri"/>
+                <w:color w:val="444444"/>
+                <w:sz w:val="22"/>
+                <w:szCs w:val="22"/>
+              </w:rPr>
+              <w:t>Wilfredo Abril Diaz</w:t>
+            </w:r>
           </w:p>
         </w:tc>
       </w:tr>
@@ -426,13 +457,21 @@
               <w:rPr>
                 <w:rFonts w:asciiTheme="minorHAnsi" w:hAnsiTheme="minorHAnsi" w:cstheme="minorBidi"/>
               </w:rPr>
-              <w:t>Desarrollador</w:t>
-            </w:r>
-            <w:r>
+              <w:t>Developers</w:t>
+            </w:r>
+          </w:p>
+          <w:p>
+            <w:pPr>
+              <w:jc w:val="center"/>
               <w:rPr>
                 <w:rFonts w:asciiTheme="minorHAnsi" w:hAnsiTheme="minorHAnsi" w:cstheme="minorBidi"/>
               </w:rPr>
-              <w:t>es</w:t>
+            </w:pPr>
+            <w:r>
+              <w:rPr>
+                <w:rFonts w:asciiTheme="minorHAnsi" w:hAnsiTheme="minorHAnsi" w:cstheme="minorBidi"/>
+              </w:rPr>
+              <w:t xml:space="preserve"> </w:t>
             </w:r>
           </w:p>
           <w:p>
@@ -449,20 +488,6 @@
               <w:t xml:space="preserve"> </w:t>
             </w:r>
           </w:p>
-          <w:p>
-            <w:pPr>
-              <w:jc w:val="center"/>
-              <w:rPr>
-                <w:rFonts w:asciiTheme="minorHAnsi" w:hAnsiTheme="minorHAnsi" w:cstheme="minorBidi"/>
-              </w:rPr>
-            </w:pPr>
-            <w:r>
-              <w:rPr>
-                <w:rFonts w:asciiTheme="minorHAnsi" w:hAnsiTheme="minorHAnsi" w:cstheme="minorBidi"/>
-              </w:rPr>
-              <w:t xml:space="preserve"> </w:t>
-            </w:r>
-          </w:p>
         </w:tc>
         <w:tc>
           <w:tcPr>
@@ -481,16 +506,7 @@
                 <w:sz w:val="22"/>
                 <w:szCs w:val="22"/>
               </w:rPr>
-              <w:t>María</w:t>
-            </w:r>
-            <w:r>
-              <w:rPr>
-                <w:rFonts w:ascii="Calibri" w:eastAsia="Calibri" w:hAnsi="Calibri" w:cs="Calibri"/>
-                <w:color w:val="444444"/>
-                <w:sz w:val="22"/>
-                <w:szCs w:val="22"/>
-              </w:rPr>
-              <w:t xml:space="preserve"> Teresa Jaramillo</w:t>
+              <w:t>María Teresa Jaramillo</w:t>
             </w:r>
           </w:p>
         </w:tc>
@@ -582,25 +598,7 @@
                 <w:sz w:val="22"/>
                 <w:szCs w:val="22"/>
               </w:rPr>
-              <w:t xml:space="preserve">Cristina </w:t>
-            </w:r>
-            <w:r>
-              <w:rPr>
-                <w:rFonts w:ascii="Calibri" w:eastAsia="Calibri" w:hAnsi="Calibri" w:cs="Calibri"/>
-                <w:color w:val="444444"/>
-                <w:sz w:val="22"/>
-                <w:szCs w:val="22"/>
-              </w:rPr>
-              <w:t>González</w:t>
-            </w:r>
-            <w:r>
-              <w:rPr>
-                <w:rFonts w:ascii="Calibri" w:eastAsia="Calibri" w:hAnsi="Calibri" w:cs="Calibri"/>
-                <w:color w:val="444444"/>
-                <w:sz w:val="22"/>
-                <w:szCs w:val="22"/>
-              </w:rPr>
-              <w:t xml:space="preserve"> Suárez</w:t>
+              <w:t>Cristina González Suárez</w:t>
             </w:r>
           </w:p>
         </w:tc>
@@ -648,49 +646,28 @@
       </w:tr>
       <w:tr>
         <w:trPr>
-          <w:trHeight w:val="300"/>
           <w:jc w:val="center"/>
         </w:trPr>
         <w:tc>
           <w:tcPr>
-            <w:tcW w:w="2689" w:type="dxa"/>
-            <w:vAlign w:val="center"/>
+            <w:tcW w:w="8828" w:type="dxa"/>
+            <w:gridSpan w:val="2"/>
+            <w:shd w:val="clear" w:color="auto" w:fill="B4C6E7" w:themeFill="accent1" w:themeFillTint="66"/>
           </w:tcPr>
           <w:p>
             <w:pPr>
               <w:jc w:val="center"/>
               <w:rPr>
-                <w:rFonts w:asciiTheme="minorHAnsi" w:hAnsiTheme="minorHAnsi" w:cstheme="minorBidi"/>
-              </w:rPr>
-            </w:pPr>
-            <w:proofErr w:type="spellStart"/>
-            <w:r>
-              <w:rPr>
-                <w:rFonts w:asciiTheme="minorHAnsi" w:hAnsiTheme="minorHAnsi" w:cstheme="minorBidi"/>
-              </w:rPr>
-              <w:t>Developer</w:t>
-            </w:r>
-            <w:proofErr w:type="spellEnd"/>
-          </w:p>
-        </w:tc>
-        <w:tc>
-          <w:tcPr>
-            <w:tcW w:w="6139" w:type="dxa"/>
-          </w:tcPr>
-          <w:p>
-            <w:pPr>
-              <w:rPr>
-                <w:rFonts w:ascii="Calibri" w:eastAsia="Calibri" w:hAnsi="Calibri" w:cs="Calibri"/>
-              </w:rPr>
-            </w:pPr>
-            <w:r>
-              <w:rPr>
-                <w:rFonts w:ascii="Calibri" w:eastAsia="Calibri" w:hAnsi="Calibri" w:cs="Calibri"/>
-                <w:color w:val="444444"/>
-                <w:sz w:val="22"/>
-                <w:szCs w:val="22"/>
-              </w:rPr>
-              <w:t>Wilfredo Abril Diaz</w:t>
+                <w:rFonts w:asciiTheme="minorHAnsi" w:hAnsiTheme="minorHAnsi" w:cstheme="minorHAnsi"/>
+              </w:rPr>
+            </w:pPr>
+            <w:r>
+              <w:rPr>
+                <w:rFonts w:asciiTheme="minorHAnsi" w:hAnsiTheme="minorHAnsi" w:cstheme="minorHAnsi"/>
+                <w:b/>
+                <w:bCs/>
+              </w:rPr>
+              <w:t>Descripción Proyecto (Mundo del Proyecto)</w:t>
             </w:r>
           </w:p>
         </w:tc>
@@ -701,79 +678,67 @@
         </w:trPr>
         <w:tc>
           <w:tcPr>
-            <w:tcW w:w="2689" w:type="dxa"/>
-          </w:tcPr>
-          <w:p>
-            <w:pPr>
-              <w:rPr>
-                <w:rFonts w:asciiTheme="minorHAnsi" w:hAnsiTheme="minorHAnsi" w:cstheme="minorHAnsi"/>
-              </w:rPr>
-            </w:pPr>
-          </w:p>
-        </w:tc>
-        <w:tc>
-          <w:tcPr>
-            <w:tcW w:w="6139" w:type="dxa"/>
-          </w:tcPr>
-          <w:p>
-            <w:pPr>
-              <w:rPr>
-                <w:rFonts w:asciiTheme="minorHAnsi" w:hAnsiTheme="minorHAnsi" w:cstheme="minorHAnsi"/>
-              </w:rPr>
-            </w:pPr>
-          </w:p>
-        </w:tc>
-      </w:tr>
-      <w:tr>
-        <w:trPr>
-          <w:jc w:val="center"/>
-        </w:trPr>
-        <w:tc>
-          <w:tcPr>
             <w:tcW w:w="8828" w:type="dxa"/>
             <w:gridSpan w:val="2"/>
-            <w:shd w:val="clear" w:color="auto" w:fill="B4C6E7" w:themeFill="accent1" w:themeFillTint="66"/>
-          </w:tcPr>
-          <w:p>
-            <w:pPr>
-              <w:jc w:val="center"/>
+          </w:tcPr>
+          <w:p>
+            <w:pPr>
+              <w:jc w:val="both"/>
               <w:rPr>
                 <w:rFonts w:asciiTheme="minorHAnsi" w:hAnsiTheme="minorHAnsi" w:cstheme="minorHAnsi"/>
               </w:rPr>
             </w:pPr>
-            <w:r>
+          </w:p>
+          <w:p>
+            <w:pPr>
+              <w:jc w:val="both"/>
               <w:rPr>
                 <w:rFonts w:asciiTheme="minorHAnsi" w:hAnsiTheme="minorHAnsi" w:cstheme="minorHAnsi"/>
-                <w:b/>
-                <w:bCs/>
-              </w:rPr>
-              <w:t>Descripción Proyecto (Mundo del Proyecto)</w:t>
-            </w:r>
-          </w:p>
-        </w:tc>
-      </w:tr>
-      <w:tr>
-        <w:trPr>
-          <w:jc w:val="center"/>
-        </w:trPr>
-        <w:tc>
-          <w:tcPr>
-            <w:tcW w:w="8828" w:type="dxa"/>
-            <w:gridSpan w:val="2"/>
-          </w:tcPr>
+              </w:rPr>
+            </w:pPr>
+          </w:p>
           <w:p>
             <w:pPr>
               <w:jc w:val="both"/>
               <w:rPr>
-                <w:rFonts w:asciiTheme="minorHAnsi" w:hAnsiTheme="minorHAnsi" w:cstheme="minorHAnsi"/>
-              </w:rPr>
-            </w:pPr>
+                <w:rFonts w:asciiTheme="minorHAnsi" w:hAnsiTheme="minorHAnsi" w:cstheme="minorBidi"/>
+              </w:rPr>
+            </w:pPr>
+            <w:r>
+              <w:rPr>
+                <w:rFonts w:asciiTheme="minorHAnsi" w:hAnsiTheme="minorHAnsi" w:cstheme="minorBidi"/>
+              </w:rPr>
+              <w:t>Las nuevas medidas del Ministerio de Hacienda exigen que la facturación se realice de manera centralizada; es por esto que la empresa</w:t>
+            </w:r>
+            <w:r>
+              <w:rPr>
+                <w:rFonts w:asciiTheme="minorHAnsi" w:hAnsiTheme="minorHAnsi" w:cstheme="minorBidi"/>
+                <w:b/>
+                <w:bCs/>
+              </w:rPr>
+              <w:t xml:space="preserve"> </w:t>
+            </w:r>
+            <w:r>
+              <w:rPr>
+                <w:rFonts w:asciiTheme="minorHAnsi" w:hAnsiTheme="minorHAnsi" w:cstheme="minorBidi"/>
+                <w:b/>
+                <w:bCs/>
+                <w:u w:val="single"/>
+              </w:rPr>
+              <w:t>Frutas de la abuela</w:t>
+            </w:r>
+            <w:r>
+              <w:rPr>
+                <w:rFonts w:asciiTheme="minorHAnsi" w:hAnsiTheme="minorHAnsi" w:cstheme="minorBidi"/>
+              </w:rPr>
+              <w:t xml:space="preserve"> decide emprender con estos nuevos requisitos para hacer de manera legal esta situación.</w:t>
+            </w:r>
           </w:p>
           <w:p>
             <w:pPr>
               <w:jc w:val="both"/>
               <w:rPr>
-                <w:rFonts w:asciiTheme="minorHAnsi" w:hAnsiTheme="minorHAnsi" w:cstheme="minorHAnsi"/>
+                <w:rFonts w:asciiTheme="minorHAnsi" w:hAnsiTheme="minorHAnsi" w:cstheme="minorBidi"/>
               </w:rPr>
             </w:pPr>
           </w:p>
@@ -788,204 +753,29 @@
               <w:rPr>
                 <w:rFonts w:asciiTheme="minorHAnsi" w:hAnsiTheme="minorHAnsi" w:cstheme="minorBidi"/>
               </w:rPr>
-              <w:t>Las nuevas medidas del Ministerio de Hacienda exigen</w:t>
-            </w:r>
-            <w:r>
+              <w:t>Desde allí se permitirá gestionar el registro de las ventas y disponer de listado de clientes muy valioso para la empresa en su proceso administrativo y de mercadeo.</w:t>
+            </w:r>
+          </w:p>
+          <w:p>
+            <w:pPr>
+              <w:jc w:val="both"/>
               <w:rPr>
                 <w:rFonts w:asciiTheme="minorHAnsi" w:hAnsiTheme="minorHAnsi" w:cstheme="minorBidi"/>
               </w:rPr>
-              <w:t xml:space="preserve"> que la facturación se realice de manera centralizada</w:t>
-            </w:r>
-            <w:r>
+            </w:pPr>
+          </w:p>
+          <w:p>
+            <w:pPr>
+              <w:jc w:val="both"/>
               <w:rPr>
                 <w:rFonts w:asciiTheme="minorHAnsi" w:hAnsiTheme="minorHAnsi" w:cstheme="minorBidi"/>
               </w:rPr>
-              <w:t>;</w:t>
-            </w:r>
+            </w:pPr>
             <w:r>
               <w:rPr>
                 <w:rFonts w:asciiTheme="minorHAnsi" w:hAnsiTheme="minorHAnsi" w:cstheme="minorBidi"/>
               </w:rPr>
-              <w:t xml:space="preserve"> es por esto </w:t>
-            </w:r>
-            <w:proofErr w:type="gramStart"/>
-            <w:r>
-              <w:rPr>
-                <w:rFonts w:asciiTheme="minorHAnsi" w:hAnsiTheme="minorHAnsi" w:cstheme="minorBidi"/>
-              </w:rPr>
-              <w:t>que</w:t>
-            </w:r>
-            <w:proofErr w:type="gramEnd"/>
-            <w:r>
-              <w:rPr>
-                <w:rFonts w:asciiTheme="minorHAnsi" w:hAnsiTheme="minorHAnsi" w:cstheme="minorBidi"/>
-              </w:rPr>
-              <w:t xml:space="preserve"> </w:t>
-            </w:r>
-            <w:r>
-              <w:rPr>
-                <w:rFonts w:asciiTheme="minorHAnsi" w:hAnsiTheme="minorHAnsi" w:cstheme="minorBidi"/>
-              </w:rPr>
-              <w:t>la empresa</w:t>
-            </w:r>
-            <w:r>
-              <w:rPr>
-                <w:rFonts w:asciiTheme="minorHAnsi" w:hAnsiTheme="minorHAnsi" w:cstheme="minorBidi"/>
-                <w:b/>
-                <w:bCs/>
-              </w:rPr>
-              <w:t xml:space="preserve"> </w:t>
-            </w:r>
-            <w:r>
-              <w:rPr>
-                <w:rFonts w:asciiTheme="minorHAnsi" w:hAnsiTheme="minorHAnsi" w:cstheme="minorBidi"/>
-                <w:b/>
-                <w:bCs/>
-                <w:u w:val="single"/>
-              </w:rPr>
-              <w:t>Frutas de la abuela</w:t>
-            </w:r>
-            <w:r>
-              <w:rPr>
-                <w:rFonts w:asciiTheme="minorHAnsi" w:hAnsiTheme="minorHAnsi" w:cstheme="minorBidi"/>
-              </w:rPr>
-              <w:t xml:space="preserve"> </w:t>
-            </w:r>
-            <w:r>
-              <w:rPr>
-                <w:rFonts w:asciiTheme="minorHAnsi" w:hAnsiTheme="minorHAnsi" w:cstheme="minorBidi"/>
-              </w:rPr>
-              <w:t xml:space="preserve">decide emprender con estos nuevos requisitos para hacer de manera legal </w:t>
-            </w:r>
-            <w:r>
-              <w:rPr>
-                <w:rFonts w:asciiTheme="minorHAnsi" w:hAnsiTheme="minorHAnsi" w:cstheme="minorBidi"/>
-              </w:rPr>
-              <w:t xml:space="preserve">esta </w:t>
-            </w:r>
-            <w:r>
-              <w:rPr>
-                <w:rFonts w:asciiTheme="minorHAnsi" w:hAnsiTheme="minorHAnsi" w:cstheme="minorBidi"/>
-              </w:rPr>
-              <w:t>situación</w:t>
-            </w:r>
-            <w:r>
-              <w:rPr>
-                <w:rFonts w:asciiTheme="minorHAnsi" w:hAnsiTheme="minorHAnsi" w:cstheme="minorBidi"/>
-              </w:rPr>
-              <w:t>.</w:t>
-            </w:r>
-          </w:p>
-          <w:p>
-            <w:pPr>
-              <w:jc w:val="both"/>
-              <w:rPr>
-                <w:rFonts w:asciiTheme="minorHAnsi" w:hAnsiTheme="minorHAnsi" w:cstheme="minorBidi"/>
-              </w:rPr>
-            </w:pPr>
-          </w:p>
-          <w:p>
-            <w:pPr>
-              <w:jc w:val="both"/>
-              <w:rPr>
-                <w:rFonts w:asciiTheme="minorHAnsi" w:hAnsiTheme="minorHAnsi" w:cstheme="minorBidi"/>
-              </w:rPr>
-            </w:pPr>
-            <w:r>
-              <w:rPr>
-                <w:rFonts w:asciiTheme="minorHAnsi" w:hAnsiTheme="minorHAnsi" w:cstheme="minorBidi"/>
-              </w:rPr>
-              <w:t xml:space="preserve">Desde allí se permitirá </w:t>
-            </w:r>
-            <w:r>
-              <w:rPr>
-                <w:rFonts w:asciiTheme="minorHAnsi" w:hAnsiTheme="minorHAnsi" w:cstheme="minorBidi"/>
-              </w:rPr>
-              <w:t xml:space="preserve">gestionar el registro de las ventas y disponer de listado de clientes muy valioso para la empresa en su proceso </w:t>
-            </w:r>
-            <w:r>
-              <w:rPr>
-                <w:rFonts w:asciiTheme="minorHAnsi" w:hAnsiTheme="minorHAnsi" w:cstheme="minorBidi"/>
-              </w:rPr>
-              <w:t>administrativo y de mercadeo</w:t>
-            </w:r>
-            <w:r>
-              <w:rPr>
-                <w:rFonts w:asciiTheme="minorHAnsi" w:hAnsiTheme="minorHAnsi" w:cstheme="minorBidi"/>
-              </w:rPr>
-              <w:t>.</w:t>
-            </w:r>
-          </w:p>
-          <w:p>
-            <w:pPr>
-              <w:jc w:val="both"/>
-              <w:rPr>
-                <w:rFonts w:asciiTheme="minorHAnsi" w:hAnsiTheme="minorHAnsi" w:cstheme="minorBidi"/>
-              </w:rPr>
-            </w:pPr>
-          </w:p>
-          <w:p>
-            <w:pPr>
-              <w:jc w:val="both"/>
-              <w:rPr>
-                <w:rFonts w:asciiTheme="minorHAnsi" w:hAnsiTheme="minorHAnsi" w:cstheme="minorBidi"/>
-              </w:rPr>
-            </w:pPr>
-            <w:r>
-              <w:rPr>
-                <w:rFonts w:asciiTheme="minorHAnsi" w:hAnsiTheme="minorHAnsi" w:cstheme="minorBidi"/>
-              </w:rPr>
-              <w:t>De esta manera se podr</w:t>
-            </w:r>
-            <w:r>
-              <w:rPr>
-                <w:rFonts w:asciiTheme="minorHAnsi" w:hAnsiTheme="minorHAnsi" w:cstheme="minorBidi"/>
-              </w:rPr>
-              <w:t>á</w:t>
-            </w:r>
-            <w:r>
-              <w:rPr>
-                <w:rFonts w:asciiTheme="minorHAnsi" w:hAnsiTheme="minorHAnsi" w:cstheme="minorBidi"/>
-              </w:rPr>
-              <w:t xml:space="preserve"> </w:t>
-            </w:r>
-            <w:r>
-              <w:rPr>
-                <w:rFonts w:asciiTheme="minorHAnsi" w:hAnsiTheme="minorHAnsi" w:cstheme="minorBidi"/>
-              </w:rPr>
-              <w:t xml:space="preserve">emitir las facturas de venta </w:t>
-            </w:r>
-            <w:proofErr w:type="gramStart"/>
-            <w:r>
-              <w:rPr>
-                <w:rFonts w:asciiTheme="minorHAnsi" w:hAnsiTheme="minorHAnsi" w:cstheme="minorBidi"/>
-              </w:rPr>
-              <w:t>de acuerdo a</w:t>
-            </w:r>
-            <w:proofErr w:type="gramEnd"/>
-            <w:r>
-              <w:rPr>
-                <w:rFonts w:asciiTheme="minorHAnsi" w:hAnsiTheme="minorHAnsi" w:cstheme="minorBidi"/>
-              </w:rPr>
-              <w:t xml:space="preserve"> lo ordenado por el Ministerio de Hacienda.</w:t>
-            </w:r>
-            <w:r>
-              <w:rPr>
-                <w:rFonts w:asciiTheme="minorHAnsi" w:hAnsiTheme="minorHAnsi" w:cstheme="minorBidi"/>
-              </w:rPr>
-              <w:t xml:space="preserve"> </w:t>
-            </w:r>
-            <w:r>
-              <w:rPr>
-                <w:rFonts w:asciiTheme="minorHAnsi" w:hAnsiTheme="minorHAnsi" w:cstheme="minorBidi"/>
-              </w:rPr>
-              <w:t xml:space="preserve"> </w:t>
-            </w:r>
-            <w:r>
-              <w:rPr>
-                <w:rFonts w:asciiTheme="minorHAnsi" w:hAnsiTheme="minorHAnsi" w:cstheme="minorBidi"/>
-              </w:rPr>
-              <w:t xml:space="preserve"> </w:t>
+              <w:t xml:space="preserve">De esta manera se podrá emitir las facturas de venta de acuerdo a lo ordenado por el Ministerio de Hacienda.   </w:t>
             </w:r>
           </w:p>
           <w:p>
@@ -1034,19 +824,7 @@
               <w:rPr>
                 <w:rFonts w:asciiTheme="minorHAnsi" w:hAnsiTheme="minorHAnsi" w:cstheme="minorBidi"/>
               </w:rPr>
-              <w:t>Módulo</w:t>
-            </w:r>
-            <w:r>
-              <w:rPr>
-                <w:rFonts w:asciiTheme="minorHAnsi" w:hAnsiTheme="minorHAnsi" w:cstheme="minorBidi"/>
-              </w:rPr>
-              <w:t xml:space="preserve"> de </w:t>
-            </w:r>
-            <w:r>
-              <w:rPr>
-                <w:rFonts w:asciiTheme="minorHAnsi" w:hAnsiTheme="minorHAnsi" w:cstheme="minorBidi"/>
-              </w:rPr>
-              <w:t>control de acceso</w:t>
+              <w:t>Módulo de control de acceso</w:t>
             </w:r>
           </w:p>
           <w:p>
@@ -1065,13 +843,7 @@
               <w:rPr>
                 <w:rFonts w:asciiTheme="minorHAnsi" w:hAnsiTheme="minorHAnsi" w:cstheme="minorBidi"/>
               </w:rPr>
-              <w:t>Módulo</w:t>
-            </w:r>
-            <w:r>
-              <w:rPr>
-                <w:rFonts w:asciiTheme="minorHAnsi" w:hAnsiTheme="minorHAnsi" w:cstheme="minorBidi"/>
-              </w:rPr>
-              <w:t xml:space="preserve"> de generación y emisión de la Factura de Venta</w:t>
+              <w:t>Módulo de generación y emisión de la Factura de Venta</w:t>
             </w:r>
           </w:p>
           <w:p>
@@ -1090,13 +862,7 @@
               <w:rPr>
                 <w:rFonts w:asciiTheme="minorHAnsi" w:hAnsiTheme="minorHAnsi" w:cstheme="minorBidi"/>
               </w:rPr>
-              <w:t>Módulo</w:t>
-            </w:r>
-            <w:r>
-              <w:rPr>
-                <w:rFonts w:asciiTheme="minorHAnsi" w:hAnsiTheme="minorHAnsi" w:cstheme="minorBidi"/>
-              </w:rPr>
-              <w:t xml:space="preserve"> de acceso a listado de clientes</w:t>
+              <w:t>Módulo de acceso a listado de clientes</w:t>
             </w:r>
           </w:p>
           <w:p>
@@ -1201,37 +967,7 @@
               <w:rPr>
                 <w:rFonts w:asciiTheme="minorHAnsi" w:hAnsiTheme="minorHAnsi" w:cstheme="minorBidi"/>
               </w:rPr>
-              <w:t xml:space="preserve">Desarrollar </w:t>
-            </w:r>
-            <w:r>
-              <w:rPr>
-                <w:rFonts w:asciiTheme="minorHAnsi" w:hAnsiTheme="minorHAnsi" w:cstheme="minorBidi"/>
-              </w:rPr>
-              <w:t>el</w:t>
-            </w:r>
-            <w:r>
-              <w:rPr>
-                <w:rFonts w:asciiTheme="minorHAnsi" w:hAnsiTheme="minorHAnsi" w:cstheme="minorBidi"/>
-              </w:rPr>
-              <w:t xml:space="preserve"> </w:t>
-            </w:r>
-            <w:r>
-              <w:rPr>
-                <w:rFonts w:asciiTheme="minorHAnsi" w:hAnsiTheme="minorHAnsi" w:cstheme="minorBidi"/>
-              </w:rPr>
-              <w:t>sistema de facturación de la empresa Frutas de la abuela, conforme a los requerimientos ordenados por el ministerio de Hacienda.</w:t>
-            </w:r>
-            <w:r>
-              <w:rPr>
-                <w:rFonts w:asciiTheme="minorHAnsi" w:hAnsiTheme="minorHAnsi" w:cstheme="minorBidi"/>
-              </w:rPr>
-              <w:t xml:space="preserve">  </w:t>
-            </w:r>
-            <w:r>
-              <w:rPr>
-                <w:rFonts w:asciiTheme="minorHAnsi" w:hAnsiTheme="minorHAnsi" w:cstheme="minorBidi"/>
-              </w:rPr>
-              <w:t xml:space="preserve"> </w:t>
+              <w:t xml:space="preserve">Desarrollar el sistema de facturación de la empresa Frutas de la abuela, conforme a los requerimientos ordenados por el ministerio de Hacienda.   </w:t>
             </w:r>
           </w:p>
           <w:p>
@@ -1313,19 +1049,7 @@
               <w:rPr>
                 <w:rFonts w:asciiTheme="minorHAnsi" w:hAnsiTheme="minorHAnsi" w:cstheme="minorBidi"/>
               </w:rPr>
-              <w:t>Apoyar el seguimiento del proceso de facturación</w:t>
-            </w:r>
-            <w:r>
-              <w:rPr>
-                <w:rFonts w:asciiTheme="minorHAnsi" w:hAnsiTheme="minorHAnsi" w:cstheme="minorBidi"/>
-              </w:rPr>
-              <w:t xml:space="preserve"> de forma </w:t>
-            </w:r>
-            <w:r>
-              <w:rPr>
-                <w:rFonts w:asciiTheme="minorHAnsi" w:hAnsiTheme="minorHAnsi" w:cstheme="minorBidi"/>
-              </w:rPr>
-              <w:t>simple y eficiente.</w:t>
+              <w:t>Apoyar el seguimiento del proceso de facturación de forma simple y eficiente.</w:t>
             </w:r>
           </w:p>
           <w:p>
@@ -1344,19 +1068,7 @@
               <w:rPr>
                 <w:rFonts w:asciiTheme="minorHAnsi" w:hAnsiTheme="minorHAnsi" w:cstheme="minorBidi"/>
               </w:rPr>
-              <w:t>Permitir la optimización de procesos</w:t>
-            </w:r>
-            <w:r>
-              <w:rPr>
-                <w:rFonts w:asciiTheme="minorHAnsi" w:hAnsiTheme="minorHAnsi" w:cstheme="minorBidi"/>
-              </w:rPr>
-              <w:t xml:space="preserve"> </w:t>
-            </w:r>
-            <w:r>
-              <w:rPr>
-                <w:rFonts w:asciiTheme="minorHAnsi" w:hAnsiTheme="minorHAnsi" w:cstheme="minorBidi"/>
-              </w:rPr>
-              <w:t>administrativos.</w:t>
+              <w:t>Permitir la optimización de procesos administrativos.</w:t>
             </w:r>
           </w:p>
           <w:p>
@@ -1375,13 +1087,7 @@
               <w:rPr>
                 <w:rFonts w:asciiTheme="minorHAnsi" w:hAnsiTheme="minorHAnsi" w:cstheme="minorBidi"/>
               </w:rPr>
-              <w:t>Permitir la visualización de clientes</w:t>
-            </w:r>
-            <w:r>
-              <w:rPr>
-                <w:rFonts w:asciiTheme="minorHAnsi" w:hAnsiTheme="minorHAnsi" w:cstheme="minorBidi"/>
-              </w:rPr>
-              <w:t>.</w:t>
+              <w:t>Permitir la visualización de clientes.</w:t>
             </w:r>
           </w:p>
           <w:p>
@@ -1400,13 +1106,7 @@
               <w:rPr>
                 <w:rFonts w:asciiTheme="minorHAnsi" w:hAnsiTheme="minorHAnsi" w:cstheme="minorBidi"/>
               </w:rPr>
-              <w:t>Gestionar el registro de acceso</w:t>
-            </w:r>
-            <w:r>
-              <w:rPr>
-                <w:rFonts w:asciiTheme="minorHAnsi" w:hAnsiTheme="minorHAnsi" w:cstheme="minorBidi"/>
-              </w:rPr>
-              <w:t xml:space="preserve"> a usuario administrador.</w:t>
+              <w:t>Gestionar el registro de acceso a usuario administrador.</w:t>
             </w:r>
           </w:p>
           <w:p>
@@ -1797,7 +1497,6 @@
               </w:rPr>
               <w:t xml:space="preserve">arantizar que el usuario </w:t>
             </w:r>
-            <w:proofErr w:type="gramStart"/>
             <w:r>
               <w:rPr>
                 <w:rFonts w:asciiTheme="minorHAnsi" w:eastAsiaTheme="minorEastAsia" w:hAnsiTheme="minorHAnsi" w:cstheme="minorBidi"/>
@@ -1807,7 +1506,6 @@
               </w:rPr>
               <w:t>manager</w:t>
             </w:r>
-            <w:proofErr w:type="gramEnd"/>
             <w:r>
               <w:rPr>
                 <w:rFonts w:asciiTheme="minorHAnsi" w:eastAsiaTheme="minorEastAsia" w:hAnsiTheme="minorHAnsi" w:cstheme="minorBidi"/>
@@ -2940,14 +2638,12 @@
                 <w:rFonts w:asciiTheme="minorHAnsi" w:hAnsiTheme="minorHAnsi" w:cstheme="minorBidi"/>
               </w:rPr>
             </w:pPr>
-            <w:proofErr w:type="spellStart"/>
             <w:r>
               <w:rPr>
                 <w:rFonts w:asciiTheme="minorHAnsi" w:hAnsiTheme="minorHAnsi" w:cstheme="minorBidi"/>
               </w:rPr>
               <w:t>Password</w:t>
             </w:r>
-            <w:proofErr w:type="spellEnd"/>
           </w:p>
           <w:p>
             <w:pPr>
@@ -3005,29 +2701,7 @@
                 <w:sz w:val="22"/>
                 <w:szCs w:val="22"/>
               </w:rPr>
-              <w:t xml:space="preserve">Los usuarios deben acceder con usuario y </w:t>
-            </w:r>
-            <w:proofErr w:type="spellStart"/>
-            <w:proofErr w:type="gramStart"/>
-            <w:r>
-              <w:rPr>
-                <w:rFonts w:asciiTheme="minorHAnsi" w:eastAsiaTheme="minorEastAsia" w:hAnsiTheme="minorHAnsi" w:cstheme="minorBidi"/>
-                <w:color w:val="000000" w:themeColor="text1"/>
-                <w:sz w:val="22"/>
-                <w:szCs w:val="22"/>
-              </w:rPr>
-              <w:t>password</w:t>
-            </w:r>
-            <w:proofErr w:type="spellEnd"/>
-            <w:proofErr w:type="gramEnd"/>
-            <w:r>
-              <w:rPr>
-                <w:rFonts w:asciiTheme="minorHAnsi" w:eastAsiaTheme="minorEastAsia" w:hAnsiTheme="minorHAnsi" w:cstheme="minorBidi"/>
-                <w:color w:val="000000" w:themeColor="text1"/>
-                <w:sz w:val="22"/>
-                <w:szCs w:val="22"/>
-              </w:rPr>
-              <w:t>.</w:t>
+              <w:t>Los usuarios deben acceder con usuario y password.</w:t>
             </w:r>
           </w:p>
           <w:p>
@@ -4372,25 +4046,7 @@
                 <w:bCs/>
               </w:rPr>
               <w:lastRenderedPageBreak/>
-              <w:t xml:space="preserve">Repositorio de Código </w:t>
-            </w:r>
-            <w:proofErr w:type="spellStart"/>
-            <w:r>
-              <w:rPr>
-                <w:rFonts w:asciiTheme="minorHAnsi" w:hAnsiTheme="minorHAnsi" w:cstheme="minorBidi"/>
-                <w:b/>
-                <w:bCs/>
-              </w:rPr>
-              <w:t>GitLab</w:t>
-            </w:r>
-            <w:proofErr w:type="spellEnd"/>
-            <w:r>
-              <w:rPr>
-                <w:rFonts w:asciiTheme="minorHAnsi" w:hAnsiTheme="minorHAnsi" w:cstheme="minorBidi"/>
-                <w:b/>
-                <w:bCs/>
-              </w:rPr>
-              <w:t xml:space="preserve"> o GitHub</w:t>
+              <w:t>Repositorio de Código GitLab o GitHub</w:t>
             </w:r>
           </w:p>
           <w:p>
@@ -4412,15 +4068,7 @@
         <w:jc w:val="both"/>
       </w:pPr>
       <w:r>
-        <w:t xml:space="preserve">Como evidencia del repositorio de código, creado con </w:t>
-      </w:r>
-      <w:proofErr w:type="spellStart"/>
-      <w:r>
-        <w:t>GitLab</w:t>
-      </w:r>
-      <w:proofErr w:type="spellEnd"/>
-      <w:r>
-        <w:t xml:space="preserve"> o GitHub, además de la URL del repositorio, se debe presentar capturas de pantalla donde se visualicen aspectos:</w:t>
+        <w:t>Como evidencia del repositorio de código, creado con GitLab o GitHub, además de la URL del repositorio, se debe presentar capturas de pantalla donde se visualicen aspectos:</w:t>
       </w:r>
     </w:p>
     <w:p>
@@ -4658,15 +4306,7 @@
         <w:jc w:val="both"/>
       </w:pPr>
       <w:r>
-        <w:t>Evidencia de la realización de alguna actualización (</w:t>
-      </w:r>
-      <w:proofErr w:type="spellStart"/>
-      <w:r>
-        <w:t>commit</w:t>
-      </w:r>
-      <w:proofErr w:type="spellEnd"/>
-      <w:r>
-        <w:t>), donde se visualice la actualización y el historial de actualizaciones (Versiones)</w:t>
+        <w:t>Evidencia de la realización de alguna actualización (commit), donde se visualice la actualización y el historial de actualizaciones (Versiones)</w:t>
       </w:r>
       <w:r>
         <w:t>.</w:t>
@@ -4795,6 +4435,211 @@
         </w:drawing>
       </w:r>
     </w:p>
+    <w:tbl>
+      <w:tblPr>
+        <w:tblW w:w="6990" w:type="dxa"/>
+        <w:tblBorders>
+          <w:top w:val="outset" w:sz="6" w:space="0" w:color="auto"/>
+          <w:left w:val="outset" w:sz="6" w:space="0" w:color="auto"/>
+          <w:bottom w:val="outset" w:sz="6" w:space="0" w:color="auto"/>
+          <w:right w:val="outset" w:sz="6" w:space="0" w:color="auto"/>
+        </w:tblBorders>
+        <w:tblCellMar>
+          <w:left w:w="0" w:type="dxa"/>
+          <w:right w:w="0" w:type="dxa"/>
+        </w:tblCellMar>
+        <w:tblLook w:val="04A0" w:firstRow="1" w:lastRow="0" w:firstColumn="1" w:lastColumn="0" w:noHBand="0" w:noVBand="1"/>
+      </w:tblPr>
+      <w:tblGrid>
+        <w:gridCol w:w="1350"/>
+        <w:gridCol w:w="3178"/>
+        <w:gridCol w:w="1442"/>
+        <w:gridCol w:w="1020"/>
+      </w:tblGrid>
+      <w:tr>
+        <w:trPr>
+          <w:trHeight w:val="345"/>
+        </w:trPr>
+        <w:tc>
+          <w:tcPr>
+            <w:tcW w:w="1350" w:type="dxa"/>
+            <w:tcBorders>
+              <w:top w:val="single" w:sz="6" w:space="0" w:color="000000"/>
+              <w:left w:val="single" w:sz="6" w:space="0" w:color="000000"/>
+              <w:bottom w:val="single" w:sz="6" w:space="0" w:color="000000"/>
+              <w:right w:val="single" w:sz="6" w:space="0" w:color="000000"/>
+            </w:tcBorders>
+            <w:shd w:val="clear" w:color="auto" w:fill="auto"/>
+            <w:hideMark/>
+          </w:tcPr>
+          <w:p>
+            <w:pPr>
+              <w:pStyle w:val="paragraph"/>
+              <w:spacing w:before="0" w:beforeAutospacing="0" w:after="0" w:afterAutospacing="0"/>
+              <w:textAlignment w:val="baseline"/>
+              <w:rPr>
+                <w:rFonts w:ascii="Segoe UI" w:hAnsi="Segoe UI" w:cs="Segoe UI"/>
+                <w:sz w:val="18"/>
+                <w:szCs w:val="18"/>
+              </w:rPr>
+            </w:pPr>
+            <w:r>
+              <w:rPr>
+                <w:rStyle w:val="normaltextrun"/>
+                <w:rFonts w:ascii="Calibri" w:hAnsi="Calibri" w:cs="Calibri"/>
+                <w:color w:val="000000"/>
+                <w:sz w:val="22"/>
+                <w:szCs w:val="22"/>
+              </w:rPr>
+              <w:t>79169210</w:t>
+            </w:r>
+            <w:r>
+              <w:rPr>
+                <w:rStyle w:val="eop"/>
+                <w:rFonts w:ascii="Calibri" w:hAnsi="Calibri" w:cs="Calibri"/>
+                <w:color w:val="000000"/>
+                <w:sz w:val="22"/>
+                <w:szCs w:val="22"/>
+              </w:rPr>
+              <w:t> </w:t>
+            </w:r>
+          </w:p>
+        </w:tc>
+        <w:tc>
+          <w:tcPr>
+            <w:tcW w:w="3178" w:type="dxa"/>
+            <w:tcBorders>
+              <w:top w:val="single" w:sz="6" w:space="0" w:color="000000"/>
+              <w:left w:val="single" w:sz="6" w:space="0" w:color="000000"/>
+              <w:bottom w:val="single" w:sz="6" w:space="0" w:color="000000"/>
+              <w:right w:val="single" w:sz="6" w:space="0" w:color="000000"/>
+            </w:tcBorders>
+            <w:shd w:val="clear" w:color="auto" w:fill="auto"/>
+            <w:hideMark/>
+          </w:tcPr>
+          <w:p>
+            <w:pPr>
+              <w:pStyle w:val="paragraph"/>
+              <w:spacing w:before="0" w:beforeAutospacing="0" w:after="0" w:afterAutospacing="0"/>
+              <w:textAlignment w:val="baseline"/>
+              <w:rPr>
+                <w:rFonts w:ascii="Segoe UI" w:hAnsi="Segoe UI" w:cs="Segoe UI"/>
+                <w:sz w:val="18"/>
+                <w:szCs w:val="18"/>
+              </w:rPr>
+            </w:pPr>
+            <w:r>
+              <w:rPr>
+                <w:rStyle w:val="normaltextrun"/>
+                <w:rFonts w:ascii="Calibri" w:hAnsi="Calibri" w:cs="Calibri"/>
+                <w:color w:val="000000"/>
+                <w:sz w:val="22"/>
+                <w:szCs w:val="22"/>
+              </w:rPr>
+              <w:t>Wilson.aguilar@o365.unab.edu.co</w:t>
+            </w:r>
+            <w:r>
+              <w:rPr>
+                <w:rStyle w:val="eop"/>
+                <w:rFonts w:ascii="Calibri" w:hAnsi="Calibri" w:cs="Calibri"/>
+                <w:color w:val="000000"/>
+                <w:sz w:val="22"/>
+                <w:szCs w:val="22"/>
+              </w:rPr>
+              <w:t> </w:t>
+            </w:r>
+          </w:p>
+        </w:tc>
+        <w:tc>
+          <w:tcPr>
+            <w:tcW w:w="1442" w:type="dxa"/>
+            <w:tcBorders>
+              <w:top w:val="single" w:sz="6" w:space="0" w:color="000000"/>
+              <w:left w:val="single" w:sz="6" w:space="0" w:color="000000"/>
+              <w:bottom w:val="single" w:sz="6" w:space="0" w:color="000000"/>
+              <w:right w:val="single" w:sz="6" w:space="0" w:color="000000"/>
+            </w:tcBorders>
+            <w:shd w:val="clear" w:color="auto" w:fill="auto"/>
+            <w:hideMark/>
+          </w:tcPr>
+          <w:p>
+            <w:pPr>
+              <w:pStyle w:val="paragraph"/>
+              <w:spacing w:before="0" w:beforeAutospacing="0" w:after="0" w:afterAutospacing="0"/>
+              <w:textAlignment w:val="baseline"/>
+              <w:rPr>
+                <w:rFonts w:ascii="Segoe UI" w:hAnsi="Segoe UI" w:cs="Segoe UI"/>
+                <w:sz w:val="18"/>
+                <w:szCs w:val="18"/>
+              </w:rPr>
+            </w:pPr>
+            <w:r>
+              <w:rPr>
+                <w:rStyle w:val="normaltextrun"/>
+                <w:rFonts w:ascii="Calibri" w:hAnsi="Calibri" w:cs="Calibri"/>
+                <w:color w:val="000000"/>
+                <w:sz w:val="22"/>
+                <w:szCs w:val="22"/>
+              </w:rPr>
+              <w:t>3196217000</w:t>
+            </w:r>
+            <w:r>
+              <w:rPr>
+                <w:rStyle w:val="eop"/>
+                <w:rFonts w:ascii="Calibri" w:hAnsi="Calibri" w:cs="Calibri"/>
+                <w:color w:val="000000"/>
+                <w:sz w:val="22"/>
+                <w:szCs w:val="22"/>
+              </w:rPr>
+              <w:t> </w:t>
+            </w:r>
+          </w:p>
+        </w:tc>
+        <w:tc>
+          <w:tcPr>
+            <w:tcW w:w="1020" w:type="dxa"/>
+            <w:tcBorders>
+              <w:top w:val="single" w:sz="6" w:space="0" w:color="000000"/>
+              <w:left w:val="single" w:sz="6" w:space="0" w:color="000000"/>
+              <w:bottom w:val="single" w:sz="6" w:space="0" w:color="000000"/>
+              <w:right w:val="single" w:sz="6" w:space="0" w:color="000000"/>
+            </w:tcBorders>
+            <w:shd w:val="clear" w:color="auto" w:fill="auto"/>
+            <w:hideMark/>
+          </w:tcPr>
+          <w:p>
+            <w:pPr>
+              <w:pStyle w:val="paragraph"/>
+              <w:spacing w:before="0" w:beforeAutospacing="0" w:after="0" w:afterAutospacing="0"/>
+              <w:textAlignment w:val="baseline"/>
+              <w:rPr>
+                <w:rFonts w:ascii="Segoe UI" w:hAnsi="Segoe UI" w:cs="Segoe UI"/>
+                <w:sz w:val="18"/>
+                <w:szCs w:val="18"/>
+              </w:rPr>
+            </w:pPr>
+            <w:r>
+              <w:rPr>
+                <w:rStyle w:val="normaltextrun"/>
+                <w:color w:val="000000"/>
+                <w:sz w:val="13"/>
+                <w:szCs w:val="13"/>
+              </w:rPr>
+              <w:t>Wilson Aguilar</w:t>
+            </w:r>
+            <w:r>
+              <w:rPr>
+                <w:rStyle w:val="eop"/>
+                <w:color w:val="000000"/>
+                <w:sz w:val="13"/>
+                <w:szCs w:val="13"/>
+              </w:rPr>
+              <w:t> </w:t>
+            </w:r>
+          </w:p>
+        </w:tc>
+      </w:tr>
+    </w:tbl>
     <w:p>
       <w:pPr>
         <w:jc w:val="both"/>
@@ -4866,13 +4711,8 @@
         </w:numPr>
         <w:jc w:val="both"/>
       </w:pPr>
-      <w:proofErr w:type="spellStart"/>
       <w:r>
-        <w:t>Url</w:t>
-      </w:r>
-      <w:proofErr w:type="spellEnd"/>
-      <w:r>
-        <w:t xml:space="preserve"> repositorio.</w:t>
+        <w:t>Url repositorio.</w:t>
       </w:r>
     </w:p>
     <w:p>
@@ -5298,22 +5138,8 @@
                 <w:szCs w:val="22"/>
                 <w:lang w:val="es-ES"/>
               </w:rPr>
-              <w:t xml:space="preserve">LUGAR: </w:t>
-            </w:r>
-            <w:proofErr w:type="spellStart"/>
-            <w:r>
-              <w:rPr>
-                <w:rFonts w:ascii="Calibri" w:eastAsia="Calibri" w:hAnsi="Calibri" w:cs="Calibri"/>
-                <w:b/>
-                <w:bCs/>
-                <w:color w:val="000000" w:themeColor="text1"/>
-                <w:sz w:val="22"/>
-                <w:szCs w:val="22"/>
-                <w:lang w:val="es-ES"/>
-              </w:rPr>
-              <w:t>Teams</w:t>
-            </w:r>
-            <w:proofErr w:type="spellEnd"/>
+              <w:t>LUGAR: Teams</w:t>
+            </w:r>
             <w:r>
               <w:rPr>
                 <w:rFonts w:ascii="Calibri" w:eastAsia="Calibri" w:hAnsi="Calibri" w:cs="Calibri"/>
@@ -6350,11 +6176,11 @@
       <w:tblGrid>
         <w:gridCol w:w="530"/>
         <w:gridCol w:w="485"/>
-        <w:gridCol w:w="888"/>
-        <w:gridCol w:w="1372"/>
-        <w:gridCol w:w="3049"/>
-        <w:gridCol w:w="1248"/>
-        <w:gridCol w:w="1250"/>
+        <w:gridCol w:w="765"/>
+        <w:gridCol w:w="1345"/>
+        <w:gridCol w:w="3359"/>
+        <w:gridCol w:w="1381"/>
+        <w:gridCol w:w="957"/>
       </w:tblGrid>
       <w:tr>
         <w:trPr>
@@ -6362,7 +6188,7 @@
         </w:trPr>
         <w:tc>
           <w:tcPr>
-            <w:tcW w:w="758" w:type="dxa"/>
+            <w:tcW w:w="1015" w:type="dxa"/>
             <w:gridSpan w:val="2"/>
             <w:tcBorders>
               <w:top w:val="single" w:sz="6" w:space="0" w:color="000000" w:themeColor="text1"/>
@@ -6385,7 +6211,7 @@
         </w:tc>
         <w:tc>
           <w:tcPr>
-            <w:tcW w:w="6682" w:type="dxa"/>
+            <w:tcW w:w="6557" w:type="dxa"/>
             <w:gridSpan w:val="4"/>
             <w:tcBorders>
               <w:top w:val="single" w:sz="6" w:space="0" w:color="000000" w:themeColor="text1"/>
@@ -6435,7 +6261,7 @@
         </w:tc>
         <w:tc>
           <w:tcPr>
-            <w:tcW w:w="1455" w:type="dxa"/>
+            <w:tcW w:w="1250" w:type="dxa"/>
             <w:tcBorders>
               <w:top w:val="single" w:sz="6" w:space="0" w:color="000000" w:themeColor="text1"/>
               <w:left w:val="nil"/>
@@ -6462,7 +6288,7 @@
         </w:trPr>
         <w:tc>
           <w:tcPr>
-            <w:tcW w:w="758" w:type="dxa"/>
+            <w:tcW w:w="1015" w:type="dxa"/>
             <w:gridSpan w:val="2"/>
             <w:tcBorders>
               <w:top w:val="single" w:sz="6" w:space="0" w:color="000000" w:themeColor="text1"/>
@@ -6544,7 +6370,7 @@
         </w:tc>
         <w:tc>
           <w:tcPr>
-            <w:tcW w:w="8137" w:type="dxa"/>
+            <w:tcW w:w="7807" w:type="dxa"/>
             <w:gridSpan w:val="5"/>
             <w:tcBorders>
               <w:top w:val="single" w:sz="6" w:space="0" w:color="000000" w:themeColor="text1"/>
@@ -6630,7 +6456,7 @@
         </w:trPr>
         <w:tc>
           <w:tcPr>
-            <w:tcW w:w="273" w:type="dxa"/>
+            <w:tcW w:w="530" w:type="dxa"/>
             <w:tcBorders>
               <w:top w:val="single" w:sz="6" w:space="0" w:color="000000" w:themeColor="text1"/>
               <w:left w:val="single" w:sz="6" w:space="0" w:color="000000" w:themeColor="text1"/>
@@ -6664,7 +6490,7 @@
         </w:tc>
         <w:tc>
           <w:tcPr>
-            <w:tcW w:w="1460" w:type="dxa"/>
+            <w:tcW w:w="1373" w:type="dxa"/>
             <w:gridSpan w:val="2"/>
             <w:tcBorders>
               <w:top w:val="single" w:sz="6" w:space="0" w:color="000000" w:themeColor="text1"/>
@@ -6699,7 +6525,7 @@
         </w:tc>
         <w:tc>
           <w:tcPr>
-            <w:tcW w:w="1390" w:type="dxa"/>
+            <w:tcW w:w="1372" w:type="dxa"/>
             <w:tcBorders>
               <w:top w:val="single" w:sz="6" w:space="0" w:color="000000" w:themeColor="text1"/>
               <w:left w:val="single" w:sz="6" w:space="0" w:color="000000" w:themeColor="text1"/>
@@ -6733,7 +6559,7 @@
         </w:tc>
         <w:tc>
           <w:tcPr>
-            <w:tcW w:w="3060" w:type="dxa"/>
+            <w:tcW w:w="3049" w:type="dxa"/>
             <w:tcBorders>
               <w:top w:val="single" w:sz="6" w:space="0" w:color="000000" w:themeColor="text1"/>
               <w:left w:val="single" w:sz="6" w:space="0" w:color="000000" w:themeColor="text1"/>
@@ -6767,7 +6593,7 @@
         </w:tc>
         <w:tc>
           <w:tcPr>
-            <w:tcW w:w="1257" w:type="dxa"/>
+            <w:tcW w:w="1248" w:type="dxa"/>
             <w:tcBorders>
               <w:top w:val="single" w:sz="6" w:space="0" w:color="000000" w:themeColor="text1"/>
               <w:left w:val="single" w:sz="6" w:space="0" w:color="000000" w:themeColor="text1"/>
@@ -6801,7 +6627,7 @@
         </w:tc>
         <w:tc>
           <w:tcPr>
-            <w:tcW w:w="1455" w:type="dxa"/>
+            <w:tcW w:w="1250" w:type="dxa"/>
             <w:tcBorders>
               <w:top w:val="single" w:sz="6" w:space="0" w:color="000000" w:themeColor="text1"/>
               <w:left w:val="single" w:sz="6" w:space="0" w:color="000000" w:themeColor="text1"/>
@@ -6840,7 +6666,7 @@
         </w:trPr>
         <w:tc>
           <w:tcPr>
-            <w:tcW w:w="273" w:type="dxa"/>
+            <w:tcW w:w="530" w:type="dxa"/>
             <w:tcBorders>
               <w:top w:val="single" w:sz="6" w:space="0" w:color="000000" w:themeColor="text1"/>
               <w:left w:val="single" w:sz="6" w:space="0" w:color="000000" w:themeColor="text1"/>
@@ -6872,7 +6698,7 @@
         </w:tc>
         <w:tc>
           <w:tcPr>
-            <w:tcW w:w="1460" w:type="dxa"/>
+            <w:tcW w:w="1373" w:type="dxa"/>
             <w:gridSpan w:val="2"/>
             <w:tcBorders>
               <w:top w:val="single" w:sz="6" w:space="0" w:color="000000" w:themeColor="text1"/>
@@ -6897,7 +6723,6 @@
               </w:rPr>
               <w:t xml:space="preserve"> </w:t>
             </w:r>
-            <w:proofErr w:type="spellStart"/>
             <w:r>
               <w:rPr>
                 <w:rFonts w:ascii="Calibri" w:eastAsia="Calibri" w:hAnsi="Calibri" w:cs="Calibri"/>
@@ -6905,23 +6730,13 @@
                 <w:sz w:val="22"/>
                 <w:szCs w:val="22"/>
               </w:rPr>
-              <w:t>Maria</w:t>
-            </w:r>
-            <w:proofErr w:type="spellEnd"/>
-            <w:r>
-              <w:rPr>
-                <w:rFonts w:ascii="Calibri" w:eastAsia="Calibri" w:hAnsi="Calibri" w:cs="Calibri"/>
-                <w:color w:val="444444"/>
-                <w:sz w:val="22"/>
-                <w:szCs w:val="22"/>
-              </w:rPr>
-              <w:t xml:space="preserve"> Teresa Jaramillo</w:t>
-            </w:r>
-          </w:p>
-        </w:tc>
-        <w:tc>
-          <w:tcPr>
-            <w:tcW w:w="1390" w:type="dxa"/>
+              <w:t>Maria Teresa Jaramillo</w:t>
+            </w:r>
+          </w:p>
+        </w:tc>
+        <w:tc>
+          <w:tcPr>
+            <w:tcW w:w="1372" w:type="dxa"/>
             <w:tcBorders>
               <w:top w:val="single" w:sz="6" w:space="0" w:color="000000" w:themeColor="text1"/>
               <w:left w:val="single" w:sz="6" w:space="0" w:color="000000" w:themeColor="text1"/>
@@ -6953,7 +6768,7 @@
         </w:tc>
         <w:tc>
           <w:tcPr>
-            <w:tcW w:w="3060" w:type="dxa"/>
+            <w:tcW w:w="3049" w:type="dxa"/>
             <w:tcBorders>
               <w:top w:val="single" w:sz="6" w:space="0" w:color="000000" w:themeColor="text1"/>
               <w:left w:val="single" w:sz="6" w:space="0" w:color="000000" w:themeColor="text1"/>
@@ -6986,7 +6801,7 @@
         </w:tc>
         <w:tc>
           <w:tcPr>
-            <w:tcW w:w="1257" w:type="dxa"/>
+            <w:tcW w:w="1248" w:type="dxa"/>
             <w:tcBorders>
               <w:top w:val="single" w:sz="6" w:space="0" w:color="000000" w:themeColor="text1"/>
               <w:left w:val="single" w:sz="6" w:space="0" w:color="000000" w:themeColor="text1"/>
@@ -7030,7 +6845,7 @@
         </w:tc>
         <w:tc>
           <w:tcPr>
-            <w:tcW w:w="1455" w:type="dxa"/>
+            <w:tcW w:w="1250" w:type="dxa"/>
             <w:tcBorders>
               <w:top w:val="single" w:sz="6" w:space="0" w:color="000000" w:themeColor="text1"/>
               <w:left w:val="single" w:sz="6" w:space="0" w:color="000000" w:themeColor="text1"/>
@@ -7056,39 +6871,8 @@
                 <w:szCs w:val="13"/>
                 <w:lang w:val="es-ES"/>
               </w:rPr>
-              <w:t xml:space="preserve"> </w:t>
-            </w:r>
-            <w:proofErr w:type="spellStart"/>
-            <w:r>
-              <w:rPr>
-                <w:color w:val="000000" w:themeColor="text1"/>
-                <w:sz w:val="13"/>
-                <w:szCs w:val="13"/>
-                <w:lang w:val="es-ES"/>
-              </w:rPr>
-              <w:t>Maria</w:t>
-            </w:r>
-            <w:proofErr w:type="spellEnd"/>
-            <w:r>
-              <w:rPr>
-                <w:color w:val="000000" w:themeColor="text1"/>
-                <w:sz w:val="13"/>
-                <w:szCs w:val="13"/>
-                <w:lang w:val="es-ES"/>
-              </w:rPr>
-              <w:t xml:space="preserve"> Teresa </w:t>
-            </w:r>
-            <w:proofErr w:type="spellStart"/>
-            <w:r>
-              <w:rPr>
-                <w:color w:val="000000" w:themeColor="text1"/>
-                <w:sz w:val="13"/>
-                <w:szCs w:val="13"/>
-                <w:lang w:val="es-ES"/>
-              </w:rPr>
-              <w:t>Jramillo</w:t>
-            </w:r>
-            <w:proofErr w:type="spellEnd"/>
+              <w:t xml:space="preserve"> Maria Teresa Jramillo</w:t>
+            </w:r>
           </w:p>
         </w:tc>
       </w:tr>
@@ -7098,7 +6882,7 @@
         </w:trPr>
         <w:tc>
           <w:tcPr>
-            <w:tcW w:w="273" w:type="dxa"/>
+            <w:tcW w:w="530" w:type="dxa"/>
             <w:tcBorders>
               <w:top w:val="single" w:sz="6" w:space="0" w:color="000000" w:themeColor="text1"/>
               <w:left w:val="single" w:sz="6" w:space="0" w:color="000000" w:themeColor="text1"/>
@@ -7129,7 +6913,7 @@
         </w:tc>
         <w:tc>
           <w:tcPr>
-            <w:tcW w:w="1460" w:type="dxa"/>
+            <w:tcW w:w="1373" w:type="dxa"/>
             <w:gridSpan w:val="2"/>
             <w:tcBorders>
               <w:top w:val="single" w:sz="6" w:space="0" w:color="000000" w:themeColor="text1"/>
@@ -7157,7 +6941,7 @@
         </w:tc>
         <w:tc>
           <w:tcPr>
-            <w:tcW w:w="1390" w:type="dxa"/>
+            <w:tcW w:w="1372" w:type="dxa"/>
             <w:tcBorders>
               <w:top w:val="single" w:sz="6" w:space="0" w:color="000000" w:themeColor="text1"/>
               <w:left w:val="single" w:sz="6" w:space="0" w:color="000000" w:themeColor="text1"/>
@@ -7188,7 +6972,7 @@
         </w:tc>
         <w:tc>
           <w:tcPr>
-            <w:tcW w:w="3060" w:type="dxa"/>
+            <w:tcW w:w="3049" w:type="dxa"/>
             <w:tcBorders>
               <w:top w:val="single" w:sz="6" w:space="0" w:color="000000" w:themeColor="text1"/>
               <w:left w:val="single" w:sz="6" w:space="0" w:color="000000" w:themeColor="text1"/>
@@ -7218,7 +7002,7 @@
         </w:tc>
         <w:tc>
           <w:tcPr>
-            <w:tcW w:w="1257" w:type="dxa"/>
+            <w:tcW w:w="1248" w:type="dxa"/>
             <w:tcBorders>
               <w:top w:val="single" w:sz="6" w:space="0" w:color="000000" w:themeColor="text1"/>
               <w:left w:val="single" w:sz="6" w:space="0" w:color="000000" w:themeColor="text1"/>
@@ -7251,7 +7035,7 @@
         </w:tc>
         <w:tc>
           <w:tcPr>
-            <w:tcW w:w="1455" w:type="dxa"/>
+            <w:tcW w:w="1250" w:type="dxa"/>
             <w:tcBorders>
               <w:top w:val="single" w:sz="6" w:space="0" w:color="000000" w:themeColor="text1"/>
               <w:left w:val="single" w:sz="6" w:space="0" w:color="000000" w:themeColor="text1"/>
@@ -7287,7 +7071,7 @@
         </w:trPr>
         <w:tc>
           <w:tcPr>
-            <w:tcW w:w="273" w:type="dxa"/>
+            <w:tcW w:w="530" w:type="dxa"/>
             <w:tcBorders>
               <w:top w:val="single" w:sz="6" w:space="0" w:color="000000" w:themeColor="text1"/>
               <w:left w:val="single" w:sz="6" w:space="0" w:color="000000" w:themeColor="text1"/>
@@ -7318,7 +7102,7 @@
         </w:tc>
         <w:tc>
           <w:tcPr>
-            <w:tcW w:w="1460" w:type="dxa"/>
+            <w:tcW w:w="1373" w:type="dxa"/>
             <w:gridSpan w:val="2"/>
             <w:tcBorders>
               <w:top w:val="single" w:sz="6" w:space="0" w:color="000000" w:themeColor="text1"/>
@@ -7346,7 +7130,7 @@
         </w:tc>
         <w:tc>
           <w:tcPr>
-            <w:tcW w:w="1390" w:type="dxa"/>
+            <w:tcW w:w="1372" w:type="dxa"/>
             <w:tcBorders>
               <w:top w:val="single" w:sz="6" w:space="0" w:color="000000" w:themeColor="text1"/>
               <w:left w:val="single" w:sz="6" w:space="0" w:color="000000" w:themeColor="text1"/>
@@ -7377,7 +7161,7 @@
         </w:tc>
         <w:tc>
           <w:tcPr>
-            <w:tcW w:w="3060" w:type="dxa"/>
+            <w:tcW w:w="3049" w:type="dxa"/>
             <w:tcBorders>
               <w:top w:val="single" w:sz="6" w:space="0" w:color="000000" w:themeColor="text1"/>
               <w:left w:val="single" w:sz="6" w:space="0" w:color="000000" w:themeColor="text1"/>
@@ -7408,7 +7192,7 @@
         </w:tc>
         <w:tc>
           <w:tcPr>
-            <w:tcW w:w="1257" w:type="dxa"/>
+            <w:tcW w:w="1248" w:type="dxa"/>
             <w:tcBorders>
               <w:top w:val="single" w:sz="6" w:space="0" w:color="000000" w:themeColor="text1"/>
               <w:left w:val="single" w:sz="6" w:space="0" w:color="000000" w:themeColor="text1"/>
@@ -7440,7 +7224,7 @@
         </w:tc>
         <w:tc>
           <w:tcPr>
-            <w:tcW w:w="1455" w:type="dxa"/>
+            <w:tcW w:w="1250" w:type="dxa"/>
             <w:tcBorders>
               <w:top w:val="single" w:sz="6" w:space="0" w:color="000000" w:themeColor="text1"/>
               <w:left w:val="single" w:sz="6" w:space="0" w:color="000000" w:themeColor="text1"/>
@@ -7484,7 +7268,7 @@
         </w:trPr>
         <w:tc>
           <w:tcPr>
-            <w:tcW w:w="273" w:type="dxa"/>
+            <w:tcW w:w="530" w:type="dxa"/>
             <w:tcBorders>
               <w:top w:val="single" w:sz="6" w:space="0" w:color="000000" w:themeColor="text1"/>
               <w:left w:val="single" w:sz="6" w:space="0" w:color="000000" w:themeColor="text1"/>
@@ -7515,7 +7299,7 @@
         </w:tc>
         <w:tc>
           <w:tcPr>
-            <w:tcW w:w="1460" w:type="dxa"/>
+            <w:tcW w:w="1373" w:type="dxa"/>
             <w:gridSpan w:val="2"/>
             <w:tcBorders>
               <w:top w:val="single" w:sz="6" w:space="0" w:color="000000" w:themeColor="text1"/>
@@ -7538,73 +7322,133 @@
         </w:tc>
         <w:tc>
           <w:tcPr>
-            <w:tcW w:w="1390" w:type="dxa"/>
-            <w:tcBorders>
-              <w:top w:val="single" w:sz="6" w:space="0" w:color="000000" w:themeColor="text1"/>
-              <w:left w:val="single" w:sz="6" w:space="0" w:color="000000" w:themeColor="text1"/>
-              <w:bottom w:val="single" w:sz="6" w:space="0" w:color="000000" w:themeColor="text1"/>
-              <w:right w:val="single" w:sz="6" w:space="0" w:color="000000" w:themeColor="text1"/>
-            </w:tcBorders>
-          </w:tcPr>
-          <w:p>
-            <w:pPr>
-              <w:spacing w:line="259" w:lineRule="auto"/>
-              <w:rPr>
-                <w:rFonts w:ascii="Calibri" w:eastAsia="Calibri" w:hAnsi="Calibri" w:cs="Calibri"/>
-                <w:color w:val="000000" w:themeColor="text1"/>
-                <w:sz w:val="22"/>
-                <w:szCs w:val="22"/>
-              </w:rPr>
-            </w:pPr>
-          </w:p>
-        </w:tc>
-        <w:tc>
-          <w:tcPr>
-            <w:tcW w:w="3060" w:type="dxa"/>
-            <w:tcBorders>
-              <w:top w:val="single" w:sz="6" w:space="0" w:color="000000" w:themeColor="text1"/>
-              <w:left w:val="single" w:sz="6" w:space="0" w:color="000000" w:themeColor="text1"/>
-              <w:bottom w:val="single" w:sz="6" w:space="0" w:color="000000" w:themeColor="text1"/>
-              <w:right w:val="single" w:sz="6" w:space="0" w:color="000000" w:themeColor="text1"/>
-            </w:tcBorders>
-          </w:tcPr>
-          <w:p>
-            <w:pPr>
-              <w:spacing w:line="259" w:lineRule="auto"/>
-              <w:rPr>
-                <w:rFonts w:ascii="Calibri" w:eastAsia="Calibri" w:hAnsi="Calibri" w:cs="Calibri"/>
-                <w:color w:val="000000" w:themeColor="text1"/>
-                <w:sz w:val="22"/>
-                <w:szCs w:val="22"/>
-              </w:rPr>
-            </w:pPr>
-          </w:p>
-        </w:tc>
-        <w:tc>
-          <w:tcPr>
-            <w:tcW w:w="1257" w:type="dxa"/>
-            <w:tcBorders>
-              <w:top w:val="single" w:sz="6" w:space="0" w:color="000000" w:themeColor="text1"/>
-              <w:left w:val="single" w:sz="6" w:space="0" w:color="000000" w:themeColor="text1"/>
-              <w:bottom w:val="single" w:sz="6" w:space="0" w:color="000000" w:themeColor="text1"/>
-              <w:right w:val="single" w:sz="6" w:space="0" w:color="000000" w:themeColor="text1"/>
-            </w:tcBorders>
-          </w:tcPr>
-          <w:p>
-            <w:pPr>
-              <w:spacing w:line="259" w:lineRule="auto"/>
-              <w:rPr>
-                <w:rFonts w:ascii="Calibri" w:eastAsia="Calibri" w:hAnsi="Calibri" w:cs="Calibri"/>
-                <w:color w:val="000000" w:themeColor="text1"/>
-                <w:sz w:val="22"/>
-                <w:szCs w:val="22"/>
-              </w:rPr>
-            </w:pPr>
-          </w:p>
-        </w:tc>
-        <w:tc>
-          <w:tcPr>
-            <w:tcW w:w="1455" w:type="dxa"/>
+            <w:tcW w:w="1372" w:type="dxa"/>
+            <w:tcBorders>
+              <w:top w:val="single" w:sz="6" w:space="0" w:color="000000" w:themeColor="text1"/>
+              <w:left w:val="single" w:sz="6" w:space="0" w:color="000000" w:themeColor="text1"/>
+              <w:bottom w:val="single" w:sz="6" w:space="0" w:color="000000" w:themeColor="text1"/>
+              <w:right w:val="single" w:sz="6" w:space="0" w:color="000000" w:themeColor="text1"/>
+            </w:tcBorders>
+          </w:tcPr>
+          <w:p>
+            <w:pPr>
+              <w:spacing w:line="259" w:lineRule="auto"/>
+              <w:rPr>
+                <w:rFonts w:ascii="Calibri" w:eastAsia="Calibri" w:hAnsi="Calibri" w:cs="Calibri"/>
+                <w:color w:val="000000" w:themeColor="text1"/>
+                <w:sz w:val="22"/>
+                <w:szCs w:val="22"/>
+              </w:rPr>
+            </w:pPr>
+            <w:r>
+              <w:rPr>
+                <w:rStyle w:val="normaltextrun"/>
+                <w:rFonts w:ascii="Calibri" w:hAnsi="Calibri" w:cs="Calibri"/>
+                <w:color w:val="000000"/>
+                <w:sz w:val="22"/>
+                <w:szCs w:val="22"/>
+              </w:rPr>
+              <w:t>79169210</w:t>
+            </w:r>
+            <w:r>
+              <w:rPr>
+                <w:rStyle w:val="eop"/>
+                <w:rFonts w:ascii="Calibri" w:hAnsi="Calibri" w:cs="Calibri"/>
+                <w:color w:val="000000"/>
+                <w:sz w:val="22"/>
+                <w:szCs w:val="22"/>
+              </w:rPr>
+              <w:t> </w:t>
+            </w:r>
+          </w:p>
+        </w:tc>
+        <w:tc>
+          <w:tcPr>
+            <w:tcW w:w="3049" w:type="dxa"/>
+            <w:tcBorders>
+              <w:top w:val="single" w:sz="6" w:space="0" w:color="000000" w:themeColor="text1"/>
+              <w:left w:val="single" w:sz="6" w:space="0" w:color="000000" w:themeColor="text1"/>
+              <w:bottom w:val="single" w:sz="6" w:space="0" w:color="000000" w:themeColor="text1"/>
+              <w:right w:val="single" w:sz="6" w:space="0" w:color="000000" w:themeColor="text1"/>
+            </w:tcBorders>
+          </w:tcPr>
+          <w:p>
+            <w:pPr>
+              <w:spacing w:line="259" w:lineRule="auto"/>
+              <w:rPr>
+                <w:rFonts w:ascii="Calibri" w:eastAsia="Calibri" w:hAnsi="Calibri" w:cs="Calibri"/>
+                <w:color w:val="000000" w:themeColor="text1"/>
+                <w:sz w:val="22"/>
+                <w:szCs w:val="22"/>
+              </w:rPr>
+            </w:pPr>
+            <w:r>
+              <w:rPr>
+                <w:rStyle w:val="normaltextrun"/>
+                <w:rFonts w:ascii="Calibri" w:hAnsi="Calibri" w:cs="Calibri"/>
+                <w:color w:val="000000"/>
+                <w:sz w:val="22"/>
+                <w:szCs w:val="22"/>
+              </w:rPr>
+              <w:t>Wilson.aguilar@o365.unab.edu.co</w:t>
+            </w:r>
+            <w:r>
+              <w:rPr>
+                <w:rStyle w:val="eop"/>
+                <w:rFonts w:ascii="Calibri" w:hAnsi="Calibri" w:cs="Calibri"/>
+                <w:color w:val="000000"/>
+                <w:sz w:val="22"/>
+                <w:szCs w:val="22"/>
+              </w:rPr>
+              <w:t> </w:t>
+            </w:r>
+          </w:p>
+        </w:tc>
+        <w:tc>
+          <w:tcPr>
+            <w:tcW w:w="1248" w:type="dxa"/>
+            <w:tcBorders>
+              <w:top w:val="single" w:sz="6" w:space="0" w:color="000000" w:themeColor="text1"/>
+              <w:left w:val="single" w:sz="6" w:space="0" w:color="000000" w:themeColor="text1"/>
+              <w:bottom w:val="single" w:sz="6" w:space="0" w:color="000000" w:themeColor="text1"/>
+              <w:right w:val="single" w:sz="6" w:space="0" w:color="000000" w:themeColor="text1"/>
+            </w:tcBorders>
+          </w:tcPr>
+          <w:p>
+            <w:pPr>
+              <w:spacing w:line="259" w:lineRule="auto"/>
+              <w:rPr>
+                <w:rFonts w:ascii="Calibri" w:eastAsia="Calibri" w:hAnsi="Calibri" w:cs="Calibri"/>
+                <w:color w:val="000000" w:themeColor="text1"/>
+                <w:sz w:val="22"/>
+                <w:szCs w:val="22"/>
+              </w:rPr>
+            </w:pPr>
+            <w:r>
+              <w:rPr>
+                <w:rStyle w:val="normaltextrun"/>
+                <w:rFonts w:ascii="Calibri" w:hAnsi="Calibri" w:cs="Calibri"/>
+                <w:color w:val="000000"/>
+                <w:sz w:val="22"/>
+                <w:szCs w:val="22"/>
+              </w:rPr>
+              <w:t>3196217000</w:t>
+            </w:r>
+            <w:r>
+              <w:rPr>
+                <w:rStyle w:val="eop"/>
+                <w:rFonts w:ascii="Calibri" w:hAnsi="Calibri" w:cs="Calibri"/>
+                <w:color w:val="000000"/>
+                <w:sz w:val="22"/>
+                <w:szCs w:val="22"/>
+              </w:rPr>
+              <w:t> </w:t>
+            </w:r>
+          </w:p>
+        </w:tc>
+        <w:tc>
+          <w:tcPr>
+            <w:tcW w:w="1250" w:type="dxa"/>
             <w:tcBorders>
               <w:top w:val="single" w:sz="6" w:space="0" w:color="000000" w:themeColor="text1"/>
               <w:left w:val="single" w:sz="6" w:space="0" w:color="000000" w:themeColor="text1"/>
@@ -7621,6 +7465,24 @@
                 <w:szCs w:val="13"/>
               </w:rPr>
             </w:pPr>
+            <w:r>
+              <w:rPr>
+                <w:rStyle w:val="normaltextrun"/>
+                <w:color w:val="000000"/>
+                <w:sz w:val="13"/>
+                <w:szCs w:val="13"/>
+              </w:rPr>
+              <w:t>Wilson Aguilar</w:t>
+            </w:r>
+            <w:r>
+              <w:rPr>
+                <w:rStyle w:val="eop"/>
+                <w:color w:val="000000"/>
+                <w:sz w:val="13"/>
+                <w:szCs w:val="13"/>
+              </w:rPr>
+              <w:t> </w:t>
+            </w:r>
           </w:p>
         </w:tc>
       </w:tr>
@@ -7630,7 +7492,7 @@
         </w:trPr>
         <w:tc>
           <w:tcPr>
-            <w:tcW w:w="273" w:type="dxa"/>
+            <w:tcW w:w="530" w:type="dxa"/>
             <w:tcBorders>
               <w:top w:val="single" w:sz="6" w:space="0" w:color="000000" w:themeColor="text1"/>
               <w:left w:val="single" w:sz="6" w:space="0" w:color="000000" w:themeColor="text1"/>
@@ -7661,7 +7523,7 @@
         </w:tc>
         <w:tc>
           <w:tcPr>
-            <w:tcW w:w="1460" w:type="dxa"/>
+            <w:tcW w:w="1373" w:type="dxa"/>
             <w:gridSpan w:val="2"/>
             <w:tcBorders>
               <w:top w:val="single" w:sz="6" w:space="0" w:color="000000" w:themeColor="text1"/>
@@ -7689,7 +7551,7 @@
         </w:tc>
         <w:tc>
           <w:tcPr>
-            <w:tcW w:w="1390" w:type="dxa"/>
+            <w:tcW w:w="1372" w:type="dxa"/>
             <w:tcBorders>
               <w:top w:val="single" w:sz="6" w:space="0" w:color="000000" w:themeColor="text1"/>
               <w:left w:val="single" w:sz="6" w:space="0" w:color="000000" w:themeColor="text1"/>
@@ -7720,7 +7582,7 @@
         </w:tc>
         <w:tc>
           <w:tcPr>
-            <w:tcW w:w="3060" w:type="dxa"/>
+            <w:tcW w:w="3049" w:type="dxa"/>
             <w:tcBorders>
               <w:top w:val="single" w:sz="6" w:space="0" w:color="000000" w:themeColor="text1"/>
               <w:left w:val="single" w:sz="6" w:space="0" w:color="000000" w:themeColor="text1"/>
@@ -7753,7 +7615,7 @@
         </w:tc>
         <w:tc>
           <w:tcPr>
-            <w:tcW w:w="1257" w:type="dxa"/>
+            <w:tcW w:w="1248" w:type="dxa"/>
             <w:tcBorders>
               <w:top w:val="single" w:sz="6" w:space="0" w:color="000000" w:themeColor="text1"/>
               <w:left w:val="single" w:sz="6" w:space="0" w:color="000000" w:themeColor="text1"/>
@@ -7786,7 +7648,7 @@
         </w:tc>
         <w:tc>
           <w:tcPr>
-            <w:tcW w:w="1455" w:type="dxa"/>
+            <w:tcW w:w="1250" w:type="dxa"/>
             <w:tcBorders>
               <w:top w:val="single" w:sz="6" w:space="0" w:color="000000" w:themeColor="text1"/>
               <w:left w:val="single" w:sz="6" w:space="0" w:color="000000" w:themeColor="text1"/>
@@ -8444,33 +8306,7 @@
                 <w:szCs w:val="22"/>
                 <w:lang w:val="es-ES"/>
               </w:rPr>
-              <w:t xml:space="preserve">LUGAR: </w:t>
-            </w:r>
-            <w:proofErr w:type="spellStart"/>
-            <w:r>
-              <w:rPr>
-                <w:rFonts w:ascii="Calibri" w:eastAsia="Calibri" w:hAnsi="Calibri" w:cs="Calibri"/>
-                <w:b/>
-                <w:bCs/>
-                <w:color w:val="000000" w:themeColor="text1"/>
-                <w:sz w:val="22"/>
-                <w:szCs w:val="22"/>
-                <w:lang w:val="es-ES"/>
-              </w:rPr>
-              <w:t>Teams</w:t>
-            </w:r>
-            <w:proofErr w:type="spellEnd"/>
-            <w:r>
-              <w:rPr>
-                <w:rFonts w:ascii="Calibri" w:eastAsia="Calibri" w:hAnsi="Calibri" w:cs="Calibri"/>
-                <w:b/>
-                <w:bCs/>
-                <w:color w:val="000000" w:themeColor="text1"/>
-                <w:sz w:val="22"/>
-                <w:szCs w:val="22"/>
-                <w:lang w:val="es-ES"/>
-              </w:rPr>
-              <w:t xml:space="preserve"> Teleconferencia </w:t>
+              <w:t xml:space="preserve">LUGAR: Teams Teleconferencia </w:t>
             </w:r>
           </w:p>
         </w:tc>
@@ -8892,27 +8728,7 @@
                 <w:sz w:val="22"/>
                 <w:szCs w:val="22"/>
               </w:rPr>
-              <w:t xml:space="preserve">a los objetivos planteados en el sprint uno, el grupo de desarrollo web </w:t>
-            </w:r>
-            <w:proofErr w:type="spellStart"/>
-            <w:r>
-              <w:rPr>
-                <w:rFonts w:ascii="Calibri" w:eastAsia="Calibri" w:hAnsi="Calibri" w:cs="Calibri"/>
-                <w:color w:val="000000" w:themeColor="text1"/>
-                <w:sz w:val="22"/>
-                <w:szCs w:val="22"/>
-              </w:rPr>
-              <w:t>N°</w:t>
-            </w:r>
-            <w:proofErr w:type="spellEnd"/>
-            <w:r>
-              <w:rPr>
-                <w:rFonts w:ascii="Calibri" w:eastAsia="Calibri" w:hAnsi="Calibri" w:cs="Calibri"/>
-                <w:color w:val="000000" w:themeColor="text1"/>
-                <w:sz w:val="22"/>
-                <w:szCs w:val="22"/>
-              </w:rPr>
-              <w:t xml:space="preserve">. 1, se reunió para definir </w:t>
+              <w:t xml:space="preserve">a los objetivos planteados en el sprint uno, el grupo de desarrollo web N°. 1, se reunió para definir </w:t>
             </w:r>
             <w:r>
               <w:rPr>
@@ -9370,25 +9186,14 @@
                 <w:lang w:val="es-ES"/>
               </w:rPr>
             </w:pPr>
-            <w:proofErr w:type="spellStart"/>
-            <w:r>
-              <w:rPr>
-                <w:rFonts w:ascii="Calibri" w:eastAsia="Calibri" w:hAnsi="Calibri" w:cs="Calibri"/>
-                <w:sz w:val="22"/>
-                <w:szCs w:val="22"/>
-                <w:lang w:val="es-ES"/>
-              </w:rPr>
-              <w:t>Actualizacion</w:t>
-            </w:r>
-            <w:proofErr w:type="spellEnd"/>
-            <w:r>
-              <w:rPr>
-                <w:rFonts w:ascii="Calibri" w:eastAsia="Calibri" w:hAnsi="Calibri" w:cs="Calibri"/>
-                <w:sz w:val="22"/>
-                <w:szCs w:val="22"/>
-                <w:lang w:val="es-ES"/>
-              </w:rPr>
-              <w:t xml:space="preserve"> de Jira y GitHub</w:t>
+            <w:r>
+              <w:rPr>
+                <w:rFonts w:ascii="Calibri" w:eastAsia="Calibri" w:hAnsi="Calibri" w:cs="Calibri"/>
+                <w:sz w:val="22"/>
+                <w:szCs w:val="22"/>
+                <w:lang w:val="es-ES"/>
+              </w:rPr>
+              <w:t>Actualizacion de Jira y GitHub</w:t>
             </w:r>
           </w:p>
         </w:tc>
@@ -9683,11 +9488,11 @@
       <w:tblGrid>
         <w:gridCol w:w="530"/>
         <w:gridCol w:w="485"/>
-        <w:gridCol w:w="888"/>
-        <w:gridCol w:w="1372"/>
-        <w:gridCol w:w="3049"/>
-        <w:gridCol w:w="1248"/>
-        <w:gridCol w:w="1250"/>
+        <w:gridCol w:w="765"/>
+        <w:gridCol w:w="1345"/>
+        <w:gridCol w:w="3359"/>
+        <w:gridCol w:w="1381"/>
+        <w:gridCol w:w="957"/>
       </w:tblGrid>
       <w:tr>
         <w:trPr>
@@ -9695,7 +9500,7 @@
         </w:trPr>
         <w:tc>
           <w:tcPr>
-            <w:tcW w:w="758" w:type="dxa"/>
+            <w:tcW w:w="1015" w:type="dxa"/>
             <w:gridSpan w:val="2"/>
             <w:tcBorders>
               <w:top w:val="single" w:sz="6" w:space="0" w:color="000000" w:themeColor="text1"/>
@@ -9718,7 +9523,7 @@
         </w:tc>
         <w:tc>
           <w:tcPr>
-            <w:tcW w:w="6682" w:type="dxa"/>
+            <w:tcW w:w="6557" w:type="dxa"/>
             <w:gridSpan w:val="4"/>
             <w:tcBorders>
               <w:top w:val="single" w:sz="6" w:space="0" w:color="000000" w:themeColor="text1"/>
@@ -9819,7 +9624,7 @@
         </w:tc>
         <w:tc>
           <w:tcPr>
-            <w:tcW w:w="1455" w:type="dxa"/>
+            <w:tcW w:w="1250" w:type="dxa"/>
             <w:tcBorders>
               <w:top w:val="single" w:sz="6" w:space="0" w:color="000000" w:themeColor="text1"/>
               <w:left w:val="nil"/>
@@ -9846,7 +9651,7 @@
         </w:trPr>
         <w:tc>
           <w:tcPr>
-            <w:tcW w:w="758" w:type="dxa"/>
+            <w:tcW w:w="1015" w:type="dxa"/>
             <w:gridSpan w:val="2"/>
             <w:tcBorders>
               <w:top w:val="single" w:sz="6" w:space="0" w:color="000000" w:themeColor="text1"/>
@@ -9928,7 +9733,7 @@
         </w:tc>
         <w:tc>
           <w:tcPr>
-            <w:tcW w:w="8137" w:type="dxa"/>
+            <w:tcW w:w="7807" w:type="dxa"/>
             <w:gridSpan w:val="5"/>
             <w:tcBorders>
               <w:top w:val="single" w:sz="6" w:space="0" w:color="000000" w:themeColor="text1"/>
@@ -10010,7 +9815,7 @@
         </w:trPr>
         <w:tc>
           <w:tcPr>
-            <w:tcW w:w="273" w:type="dxa"/>
+            <w:tcW w:w="530" w:type="dxa"/>
             <w:tcBorders>
               <w:top w:val="single" w:sz="6" w:space="0" w:color="000000" w:themeColor="text1"/>
               <w:left w:val="single" w:sz="6" w:space="0" w:color="000000" w:themeColor="text1"/>
@@ -10044,7 +9849,7 @@
         </w:tc>
         <w:tc>
           <w:tcPr>
-            <w:tcW w:w="1460" w:type="dxa"/>
+            <w:tcW w:w="1373" w:type="dxa"/>
             <w:gridSpan w:val="2"/>
             <w:tcBorders>
               <w:top w:val="single" w:sz="6" w:space="0" w:color="000000" w:themeColor="text1"/>
@@ -10079,7 +9884,7 @@
         </w:tc>
         <w:tc>
           <w:tcPr>
-            <w:tcW w:w="1390" w:type="dxa"/>
+            <w:tcW w:w="1372" w:type="dxa"/>
             <w:tcBorders>
               <w:top w:val="single" w:sz="6" w:space="0" w:color="000000" w:themeColor="text1"/>
               <w:left w:val="single" w:sz="6" w:space="0" w:color="000000" w:themeColor="text1"/>
@@ -10113,7 +9918,7 @@
         </w:tc>
         <w:tc>
           <w:tcPr>
-            <w:tcW w:w="3060" w:type="dxa"/>
+            <w:tcW w:w="3049" w:type="dxa"/>
             <w:tcBorders>
               <w:top w:val="single" w:sz="6" w:space="0" w:color="000000" w:themeColor="text1"/>
               <w:left w:val="single" w:sz="6" w:space="0" w:color="000000" w:themeColor="text1"/>
@@ -10147,7 +9952,7 @@
         </w:tc>
         <w:tc>
           <w:tcPr>
-            <w:tcW w:w="1257" w:type="dxa"/>
+            <w:tcW w:w="1248" w:type="dxa"/>
             <w:tcBorders>
               <w:top w:val="single" w:sz="6" w:space="0" w:color="000000" w:themeColor="text1"/>
               <w:left w:val="single" w:sz="6" w:space="0" w:color="000000" w:themeColor="text1"/>
@@ -10181,7 +9986,7 @@
         </w:tc>
         <w:tc>
           <w:tcPr>
-            <w:tcW w:w="1455" w:type="dxa"/>
+            <w:tcW w:w="1250" w:type="dxa"/>
             <w:tcBorders>
               <w:top w:val="single" w:sz="6" w:space="0" w:color="000000" w:themeColor="text1"/>
               <w:left w:val="single" w:sz="6" w:space="0" w:color="000000" w:themeColor="text1"/>
@@ -10220,7 +10025,7 @@
         </w:trPr>
         <w:tc>
           <w:tcPr>
-            <w:tcW w:w="273" w:type="dxa"/>
+            <w:tcW w:w="530" w:type="dxa"/>
             <w:tcBorders>
               <w:top w:val="single" w:sz="6" w:space="0" w:color="000000" w:themeColor="text1"/>
               <w:left w:val="single" w:sz="6" w:space="0" w:color="000000" w:themeColor="text1"/>
@@ -10252,7 +10057,7 @@
         </w:tc>
         <w:tc>
           <w:tcPr>
-            <w:tcW w:w="1460" w:type="dxa"/>
+            <w:tcW w:w="1373" w:type="dxa"/>
             <w:gridSpan w:val="2"/>
             <w:tcBorders>
               <w:top w:val="single" w:sz="6" w:space="0" w:color="000000" w:themeColor="text1"/>
@@ -10277,7 +10082,6 @@
               </w:rPr>
               <w:t xml:space="preserve"> </w:t>
             </w:r>
-            <w:proofErr w:type="spellStart"/>
             <w:r>
               <w:rPr>
                 <w:rFonts w:ascii="Calibri" w:eastAsia="Calibri" w:hAnsi="Calibri" w:cs="Calibri"/>
@@ -10285,23 +10089,13 @@
                 <w:sz w:val="22"/>
                 <w:szCs w:val="22"/>
               </w:rPr>
-              <w:t>Maria</w:t>
-            </w:r>
-            <w:proofErr w:type="spellEnd"/>
-            <w:r>
-              <w:rPr>
-                <w:rFonts w:ascii="Calibri" w:eastAsia="Calibri" w:hAnsi="Calibri" w:cs="Calibri"/>
-                <w:color w:val="444444"/>
-                <w:sz w:val="22"/>
-                <w:szCs w:val="22"/>
-              </w:rPr>
-              <w:t xml:space="preserve"> Teresa Jaramillo</w:t>
-            </w:r>
-          </w:p>
-        </w:tc>
-        <w:tc>
-          <w:tcPr>
-            <w:tcW w:w="1390" w:type="dxa"/>
+              <w:t>Maria Teresa Jaramillo</w:t>
+            </w:r>
+          </w:p>
+        </w:tc>
+        <w:tc>
+          <w:tcPr>
+            <w:tcW w:w="1372" w:type="dxa"/>
             <w:tcBorders>
               <w:top w:val="single" w:sz="6" w:space="0" w:color="000000" w:themeColor="text1"/>
               <w:left w:val="single" w:sz="6" w:space="0" w:color="000000" w:themeColor="text1"/>
@@ -10333,7 +10127,7 @@
         </w:tc>
         <w:tc>
           <w:tcPr>
-            <w:tcW w:w="3060" w:type="dxa"/>
+            <w:tcW w:w="3049" w:type="dxa"/>
             <w:tcBorders>
               <w:top w:val="single" w:sz="6" w:space="0" w:color="000000" w:themeColor="text1"/>
               <w:left w:val="single" w:sz="6" w:space="0" w:color="000000" w:themeColor="text1"/>
@@ -10366,7 +10160,7 @@
         </w:tc>
         <w:tc>
           <w:tcPr>
-            <w:tcW w:w="1257" w:type="dxa"/>
+            <w:tcW w:w="1248" w:type="dxa"/>
             <w:tcBorders>
               <w:top w:val="single" w:sz="6" w:space="0" w:color="000000" w:themeColor="text1"/>
               <w:left w:val="single" w:sz="6" w:space="0" w:color="000000" w:themeColor="text1"/>
@@ -10410,7 +10204,7 @@
         </w:tc>
         <w:tc>
           <w:tcPr>
-            <w:tcW w:w="1455" w:type="dxa"/>
+            <w:tcW w:w="1250" w:type="dxa"/>
             <w:tcBorders>
               <w:top w:val="single" w:sz="6" w:space="0" w:color="000000" w:themeColor="text1"/>
               <w:left w:val="single" w:sz="6" w:space="0" w:color="000000" w:themeColor="text1"/>
@@ -10436,39 +10230,8 @@
                 <w:szCs w:val="13"/>
                 <w:lang w:val="es-ES"/>
               </w:rPr>
-              <w:t xml:space="preserve"> </w:t>
-            </w:r>
-            <w:proofErr w:type="spellStart"/>
-            <w:r>
-              <w:rPr>
-                <w:color w:val="000000" w:themeColor="text1"/>
-                <w:sz w:val="13"/>
-                <w:szCs w:val="13"/>
-                <w:lang w:val="es-ES"/>
-              </w:rPr>
-              <w:t>Maria</w:t>
-            </w:r>
-            <w:proofErr w:type="spellEnd"/>
-            <w:r>
-              <w:rPr>
-                <w:color w:val="000000" w:themeColor="text1"/>
-                <w:sz w:val="13"/>
-                <w:szCs w:val="13"/>
-                <w:lang w:val="es-ES"/>
-              </w:rPr>
-              <w:t xml:space="preserve"> Teresa </w:t>
-            </w:r>
-            <w:proofErr w:type="spellStart"/>
-            <w:r>
-              <w:rPr>
-                <w:color w:val="000000" w:themeColor="text1"/>
-                <w:sz w:val="13"/>
-                <w:szCs w:val="13"/>
-                <w:lang w:val="es-ES"/>
-              </w:rPr>
-              <w:t>Jramillo</w:t>
-            </w:r>
-            <w:proofErr w:type="spellEnd"/>
+              <w:t xml:space="preserve"> Maria Teresa Jramillo</w:t>
+            </w:r>
           </w:p>
         </w:tc>
       </w:tr>
@@ -10478,7 +10241,7 @@
         </w:trPr>
         <w:tc>
           <w:tcPr>
-            <w:tcW w:w="273" w:type="dxa"/>
+            <w:tcW w:w="530" w:type="dxa"/>
             <w:tcBorders>
               <w:top w:val="single" w:sz="6" w:space="0" w:color="000000" w:themeColor="text1"/>
               <w:left w:val="single" w:sz="6" w:space="0" w:color="000000" w:themeColor="text1"/>
@@ -10509,7 +10272,7 @@
         </w:tc>
         <w:tc>
           <w:tcPr>
-            <w:tcW w:w="1460" w:type="dxa"/>
+            <w:tcW w:w="1373" w:type="dxa"/>
             <w:gridSpan w:val="2"/>
             <w:tcBorders>
               <w:top w:val="single" w:sz="6" w:space="0" w:color="000000" w:themeColor="text1"/>
@@ -10537,7 +10300,7 @@
         </w:tc>
         <w:tc>
           <w:tcPr>
-            <w:tcW w:w="1390" w:type="dxa"/>
+            <w:tcW w:w="1372" w:type="dxa"/>
             <w:tcBorders>
               <w:top w:val="single" w:sz="6" w:space="0" w:color="000000" w:themeColor="text1"/>
               <w:left w:val="single" w:sz="6" w:space="0" w:color="000000" w:themeColor="text1"/>
@@ -10568,7 +10331,7 @@
         </w:tc>
         <w:tc>
           <w:tcPr>
-            <w:tcW w:w="3060" w:type="dxa"/>
+            <w:tcW w:w="3049" w:type="dxa"/>
             <w:tcBorders>
               <w:top w:val="single" w:sz="6" w:space="0" w:color="000000" w:themeColor="text1"/>
               <w:left w:val="single" w:sz="6" w:space="0" w:color="000000" w:themeColor="text1"/>
@@ -10598,7 +10361,7 @@
         </w:tc>
         <w:tc>
           <w:tcPr>
-            <w:tcW w:w="1257" w:type="dxa"/>
+            <w:tcW w:w="1248" w:type="dxa"/>
             <w:tcBorders>
               <w:top w:val="single" w:sz="6" w:space="0" w:color="000000" w:themeColor="text1"/>
               <w:left w:val="single" w:sz="6" w:space="0" w:color="000000" w:themeColor="text1"/>
@@ -10631,7 +10394,7 @@
         </w:tc>
         <w:tc>
           <w:tcPr>
-            <w:tcW w:w="1455" w:type="dxa"/>
+            <w:tcW w:w="1250" w:type="dxa"/>
             <w:tcBorders>
               <w:top w:val="single" w:sz="6" w:space="0" w:color="000000" w:themeColor="text1"/>
               <w:left w:val="single" w:sz="6" w:space="0" w:color="000000" w:themeColor="text1"/>
@@ -10667,7 +10430,7 @@
         </w:trPr>
         <w:tc>
           <w:tcPr>
-            <w:tcW w:w="273" w:type="dxa"/>
+            <w:tcW w:w="530" w:type="dxa"/>
             <w:tcBorders>
               <w:top w:val="single" w:sz="6" w:space="0" w:color="000000" w:themeColor="text1"/>
               <w:left w:val="single" w:sz="6" w:space="0" w:color="000000" w:themeColor="text1"/>
@@ -10699,7 +10462,7 @@
         </w:tc>
         <w:tc>
           <w:tcPr>
-            <w:tcW w:w="1460" w:type="dxa"/>
+            <w:tcW w:w="1373" w:type="dxa"/>
             <w:gridSpan w:val="2"/>
             <w:tcBorders>
               <w:top w:val="single" w:sz="6" w:space="0" w:color="000000" w:themeColor="text1"/>
@@ -10727,7 +10490,7 @@
         </w:tc>
         <w:tc>
           <w:tcPr>
-            <w:tcW w:w="1390" w:type="dxa"/>
+            <w:tcW w:w="1372" w:type="dxa"/>
             <w:tcBorders>
               <w:top w:val="single" w:sz="6" w:space="0" w:color="000000" w:themeColor="text1"/>
               <w:left w:val="single" w:sz="6" w:space="0" w:color="000000" w:themeColor="text1"/>
@@ -10758,7 +10521,7 @@
         </w:tc>
         <w:tc>
           <w:tcPr>
-            <w:tcW w:w="3060" w:type="dxa"/>
+            <w:tcW w:w="3049" w:type="dxa"/>
             <w:tcBorders>
               <w:top w:val="single" w:sz="6" w:space="0" w:color="000000" w:themeColor="text1"/>
               <w:left w:val="single" w:sz="6" w:space="0" w:color="000000" w:themeColor="text1"/>
@@ -10789,7 +10552,7 @@
         </w:tc>
         <w:tc>
           <w:tcPr>
-            <w:tcW w:w="1257" w:type="dxa"/>
+            <w:tcW w:w="1248" w:type="dxa"/>
             <w:tcBorders>
               <w:top w:val="single" w:sz="6" w:space="0" w:color="000000" w:themeColor="text1"/>
               <w:left w:val="single" w:sz="6" w:space="0" w:color="000000" w:themeColor="text1"/>
@@ -10821,7 +10584,7 @@
         </w:tc>
         <w:tc>
           <w:tcPr>
-            <w:tcW w:w="1455" w:type="dxa"/>
+            <w:tcW w:w="1250" w:type="dxa"/>
             <w:tcBorders>
               <w:top w:val="single" w:sz="6" w:space="0" w:color="000000" w:themeColor="text1"/>
               <w:left w:val="single" w:sz="6" w:space="0" w:color="000000" w:themeColor="text1"/>
@@ -10865,7 +10628,7 @@
         </w:trPr>
         <w:tc>
           <w:tcPr>
-            <w:tcW w:w="273" w:type="dxa"/>
+            <w:tcW w:w="530" w:type="dxa"/>
             <w:tcBorders>
               <w:top w:val="single" w:sz="6" w:space="0" w:color="000000" w:themeColor="text1"/>
               <w:left w:val="single" w:sz="6" w:space="0" w:color="000000" w:themeColor="text1"/>
@@ -10896,7 +10659,7 @@
         </w:tc>
         <w:tc>
           <w:tcPr>
-            <w:tcW w:w="1460" w:type="dxa"/>
+            <w:tcW w:w="1373" w:type="dxa"/>
             <w:gridSpan w:val="2"/>
             <w:tcBorders>
               <w:top w:val="single" w:sz="6" w:space="0" w:color="000000" w:themeColor="text1"/>
@@ -10919,73 +10682,133 @@
         </w:tc>
         <w:tc>
           <w:tcPr>
-            <w:tcW w:w="1390" w:type="dxa"/>
-            <w:tcBorders>
-              <w:top w:val="single" w:sz="6" w:space="0" w:color="000000" w:themeColor="text1"/>
-              <w:left w:val="single" w:sz="6" w:space="0" w:color="000000" w:themeColor="text1"/>
-              <w:bottom w:val="single" w:sz="6" w:space="0" w:color="000000" w:themeColor="text1"/>
-              <w:right w:val="single" w:sz="6" w:space="0" w:color="000000" w:themeColor="text1"/>
-            </w:tcBorders>
-          </w:tcPr>
-          <w:p>
-            <w:pPr>
-              <w:spacing w:line="259" w:lineRule="auto"/>
-              <w:rPr>
-                <w:rFonts w:ascii="Calibri" w:eastAsia="Calibri" w:hAnsi="Calibri" w:cs="Calibri"/>
-                <w:color w:val="000000" w:themeColor="text1"/>
-                <w:sz w:val="22"/>
-                <w:szCs w:val="22"/>
-              </w:rPr>
-            </w:pPr>
-          </w:p>
-        </w:tc>
-        <w:tc>
-          <w:tcPr>
-            <w:tcW w:w="3060" w:type="dxa"/>
-            <w:tcBorders>
-              <w:top w:val="single" w:sz="6" w:space="0" w:color="000000" w:themeColor="text1"/>
-              <w:left w:val="single" w:sz="6" w:space="0" w:color="000000" w:themeColor="text1"/>
-              <w:bottom w:val="single" w:sz="6" w:space="0" w:color="000000" w:themeColor="text1"/>
-              <w:right w:val="single" w:sz="6" w:space="0" w:color="000000" w:themeColor="text1"/>
-            </w:tcBorders>
-          </w:tcPr>
-          <w:p>
-            <w:pPr>
-              <w:spacing w:line="259" w:lineRule="auto"/>
-              <w:rPr>
-                <w:rFonts w:ascii="Calibri" w:eastAsia="Calibri" w:hAnsi="Calibri" w:cs="Calibri"/>
-                <w:color w:val="000000" w:themeColor="text1"/>
-                <w:sz w:val="22"/>
-                <w:szCs w:val="22"/>
-              </w:rPr>
-            </w:pPr>
-          </w:p>
-        </w:tc>
-        <w:tc>
-          <w:tcPr>
-            <w:tcW w:w="1257" w:type="dxa"/>
-            <w:tcBorders>
-              <w:top w:val="single" w:sz="6" w:space="0" w:color="000000" w:themeColor="text1"/>
-              <w:left w:val="single" w:sz="6" w:space="0" w:color="000000" w:themeColor="text1"/>
-              <w:bottom w:val="single" w:sz="6" w:space="0" w:color="000000" w:themeColor="text1"/>
-              <w:right w:val="single" w:sz="6" w:space="0" w:color="000000" w:themeColor="text1"/>
-            </w:tcBorders>
-          </w:tcPr>
-          <w:p>
-            <w:pPr>
-              <w:spacing w:line="259" w:lineRule="auto"/>
-              <w:rPr>
-                <w:rFonts w:ascii="Calibri" w:eastAsia="Calibri" w:hAnsi="Calibri" w:cs="Calibri"/>
-                <w:color w:val="000000" w:themeColor="text1"/>
-                <w:sz w:val="22"/>
-                <w:szCs w:val="22"/>
-              </w:rPr>
-            </w:pPr>
-          </w:p>
-        </w:tc>
-        <w:tc>
-          <w:tcPr>
-            <w:tcW w:w="1455" w:type="dxa"/>
+            <w:tcW w:w="1372" w:type="dxa"/>
+            <w:tcBorders>
+              <w:top w:val="single" w:sz="6" w:space="0" w:color="000000" w:themeColor="text1"/>
+              <w:left w:val="single" w:sz="6" w:space="0" w:color="000000" w:themeColor="text1"/>
+              <w:bottom w:val="single" w:sz="6" w:space="0" w:color="000000" w:themeColor="text1"/>
+              <w:right w:val="single" w:sz="6" w:space="0" w:color="000000" w:themeColor="text1"/>
+            </w:tcBorders>
+          </w:tcPr>
+          <w:p>
+            <w:pPr>
+              <w:spacing w:line="259" w:lineRule="auto"/>
+              <w:rPr>
+                <w:rFonts w:ascii="Calibri" w:eastAsia="Calibri" w:hAnsi="Calibri" w:cs="Calibri"/>
+                <w:color w:val="000000" w:themeColor="text1"/>
+                <w:sz w:val="22"/>
+                <w:szCs w:val="22"/>
+              </w:rPr>
+            </w:pPr>
+            <w:r>
+              <w:rPr>
+                <w:rStyle w:val="normaltextrun"/>
+                <w:rFonts w:ascii="Calibri" w:hAnsi="Calibri" w:cs="Calibri"/>
+                <w:color w:val="000000"/>
+                <w:sz w:val="22"/>
+                <w:szCs w:val="22"/>
+              </w:rPr>
+              <w:t>79169210</w:t>
+            </w:r>
+            <w:r>
+              <w:rPr>
+                <w:rStyle w:val="eop"/>
+                <w:rFonts w:ascii="Calibri" w:hAnsi="Calibri" w:cs="Calibri"/>
+                <w:color w:val="000000"/>
+                <w:sz w:val="22"/>
+                <w:szCs w:val="22"/>
+              </w:rPr>
+              <w:t> </w:t>
+            </w:r>
+          </w:p>
+        </w:tc>
+        <w:tc>
+          <w:tcPr>
+            <w:tcW w:w="3049" w:type="dxa"/>
+            <w:tcBorders>
+              <w:top w:val="single" w:sz="6" w:space="0" w:color="000000" w:themeColor="text1"/>
+              <w:left w:val="single" w:sz="6" w:space="0" w:color="000000" w:themeColor="text1"/>
+              <w:bottom w:val="single" w:sz="6" w:space="0" w:color="000000" w:themeColor="text1"/>
+              <w:right w:val="single" w:sz="6" w:space="0" w:color="000000" w:themeColor="text1"/>
+            </w:tcBorders>
+          </w:tcPr>
+          <w:p>
+            <w:pPr>
+              <w:spacing w:line="259" w:lineRule="auto"/>
+              <w:rPr>
+                <w:rFonts w:ascii="Calibri" w:eastAsia="Calibri" w:hAnsi="Calibri" w:cs="Calibri"/>
+                <w:color w:val="000000" w:themeColor="text1"/>
+                <w:sz w:val="22"/>
+                <w:szCs w:val="22"/>
+              </w:rPr>
+            </w:pPr>
+            <w:r>
+              <w:rPr>
+                <w:rStyle w:val="normaltextrun"/>
+                <w:rFonts w:ascii="Calibri" w:hAnsi="Calibri" w:cs="Calibri"/>
+                <w:color w:val="000000"/>
+                <w:sz w:val="22"/>
+                <w:szCs w:val="22"/>
+              </w:rPr>
+              <w:t>Wilson.aguilar@o365.unab.edu.co</w:t>
+            </w:r>
+            <w:r>
+              <w:rPr>
+                <w:rStyle w:val="eop"/>
+                <w:rFonts w:ascii="Calibri" w:hAnsi="Calibri" w:cs="Calibri"/>
+                <w:color w:val="000000"/>
+                <w:sz w:val="22"/>
+                <w:szCs w:val="22"/>
+              </w:rPr>
+              <w:t> </w:t>
+            </w:r>
+          </w:p>
+        </w:tc>
+        <w:tc>
+          <w:tcPr>
+            <w:tcW w:w="1248" w:type="dxa"/>
+            <w:tcBorders>
+              <w:top w:val="single" w:sz="6" w:space="0" w:color="000000" w:themeColor="text1"/>
+              <w:left w:val="single" w:sz="6" w:space="0" w:color="000000" w:themeColor="text1"/>
+              <w:bottom w:val="single" w:sz="6" w:space="0" w:color="000000" w:themeColor="text1"/>
+              <w:right w:val="single" w:sz="6" w:space="0" w:color="000000" w:themeColor="text1"/>
+            </w:tcBorders>
+          </w:tcPr>
+          <w:p>
+            <w:pPr>
+              <w:spacing w:line="259" w:lineRule="auto"/>
+              <w:rPr>
+                <w:rFonts w:ascii="Calibri" w:eastAsia="Calibri" w:hAnsi="Calibri" w:cs="Calibri"/>
+                <w:color w:val="000000" w:themeColor="text1"/>
+                <w:sz w:val="22"/>
+                <w:szCs w:val="22"/>
+              </w:rPr>
+            </w:pPr>
+            <w:r>
+              <w:rPr>
+                <w:rStyle w:val="normaltextrun"/>
+                <w:rFonts w:ascii="Calibri" w:hAnsi="Calibri" w:cs="Calibri"/>
+                <w:color w:val="000000"/>
+                <w:sz w:val="22"/>
+                <w:szCs w:val="22"/>
+              </w:rPr>
+              <w:t>3196217000</w:t>
+            </w:r>
+            <w:r>
+              <w:rPr>
+                <w:rStyle w:val="eop"/>
+                <w:rFonts w:ascii="Calibri" w:hAnsi="Calibri" w:cs="Calibri"/>
+                <w:color w:val="000000"/>
+                <w:sz w:val="22"/>
+                <w:szCs w:val="22"/>
+              </w:rPr>
+              <w:t> </w:t>
+            </w:r>
+          </w:p>
+        </w:tc>
+        <w:tc>
+          <w:tcPr>
+            <w:tcW w:w="1250" w:type="dxa"/>
             <w:tcBorders>
               <w:top w:val="single" w:sz="6" w:space="0" w:color="000000" w:themeColor="text1"/>
               <w:left w:val="single" w:sz="6" w:space="0" w:color="000000" w:themeColor="text1"/>
@@ -11002,6 +10825,24 @@
                 <w:szCs w:val="13"/>
               </w:rPr>
             </w:pPr>
+            <w:r>
+              <w:rPr>
+                <w:rStyle w:val="normaltextrun"/>
+                <w:color w:val="000000"/>
+                <w:sz w:val="13"/>
+                <w:szCs w:val="13"/>
+              </w:rPr>
+              <w:t>Wilson Aguilar</w:t>
+            </w:r>
+            <w:r>
+              <w:rPr>
+                <w:rStyle w:val="eop"/>
+                <w:color w:val="000000"/>
+                <w:sz w:val="13"/>
+                <w:szCs w:val="13"/>
+              </w:rPr>
+              <w:t> </w:t>
+            </w:r>
           </w:p>
         </w:tc>
       </w:tr>
@@ -11011,7 +10852,7 @@
         </w:trPr>
         <w:tc>
           <w:tcPr>
-            <w:tcW w:w="273" w:type="dxa"/>
+            <w:tcW w:w="530" w:type="dxa"/>
             <w:tcBorders>
               <w:top w:val="single" w:sz="6" w:space="0" w:color="000000" w:themeColor="text1"/>
               <w:left w:val="single" w:sz="6" w:space="0" w:color="000000" w:themeColor="text1"/>
@@ -11042,7 +10883,7 @@
         </w:tc>
         <w:tc>
           <w:tcPr>
-            <w:tcW w:w="1460" w:type="dxa"/>
+            <w:tcW w:w="1373" w:type="dxa"/>
             <w:gridSpan w:val="2"/>
             <w:tcBorders>
               <w:top w:val="single" w:sz="6" w:space="0" w:color="000000" w:themeColor="text1"/>
@@ -11070,7 +10911,7 @@
         </w:tc>
         <w:tc>
           <w:tcPr>
-            <w:tcW w:w="1390" w:type="dxa"/>
+            <w:tcW w:w="1372" w:type="dxa"/>
             <w:tcBorders>
               <w:top w:val="single" w:sz="6" w:space="0" w:color="000000" w:themeColor="text1"/>
               <w:left w:val="single" w:sz="6" w:space="0" w:color="000000" w:themeColor="text1"/>
@@ -11101,7 +10942,7 @@
         </w:tc>
         <w:tc>
           <w:tcPr>
-            <w:tcW w:w="3060" w:type="dxa"/>
+            <w:tcW w:w="3049" w:type="dxa"/>
             <w:tcBorders>
               <w:top w:val="single" w:sz="6" w:space="0" w:color="000000" w:themeColor="text1"/>
               <w:left w:val="single" w:sz="6" w:space="0" w:color="000000" w:themeColor="text1"/>
@@ -11131,7 +10972,7 @@
         </w:tc>
         <w:tc>
           <w:tcPr>
-            <w:tcW w:w="1257" w:type="dxa"/>
+            <w:tcW w:w="1248" w:type="dxa"/>
             <w:tcBorders>
               <w:top w:val="single" w:sz="6" w:space="0" w:color="000000" w:themeColor="text1"/>
               <w:left w:val="single" w:sz="6" w:space="0" w:color="000000" w:themeColor="text1"/>
@@ -11164,7 +11005,7 @@
         </w:tc>
         <w:tc>
           <w:tcPr>
-            <w:tcW w:w="1455" w:type="dxa"/>
+            <w:tcW w:w="1250" w:type="dxa"/>
             <w:tcBorders>
               <w:top w:val="single" w:sz="6" w:space="0" w:color="000000" w:themeColor="text1"/>
               <w:left w:val="single" w:sz="6" w:space="0" w:color="000000" w:themeColor="text1"/>
@@ -13238,6 +13079,24 @@
       <w:contextualSpacing/>
     </w:pPr>
   </w:style>
+  <w:style w:type="paragraph" w:customStyle="1" w:styleId="paragraph">
+    <w:name w:val="paragraph"/>
+    <w:basedOn w:val="Normal"/>
+    <w:rsid w:val="00273DFE"/>
+    <w:pPr>
+      <w:spacing w:before="100" w:beforeAutospacing="1" w:after="100" w:afterAutospacing="1"/>
+    </w:pPr>
+  </w:style>
+  <w:style w:type="character" w:customStyle="1" w:styleId="normaltextrun">
+    <w:name w:val="normaltextrun"/>
+    <w:basedOn w:val="Fuentedeprrafopredeter"/>
+    <w:rsid w:val="00273DFE"/>
+  </w:style>
+  <w:style w:type="character" w:customStyle="1" w:styleId="eop">
+    <w:name w:val="eop"/>
+    <w:basedOn w:val="Fuentedeprrafopredeter"/>
+    <w:rsid w:val="00273DFE"/>
+  </w:style>
 </w:styles>
 </file>
 

</xml_diff>